<commit_message>
Updated working file for the requirements of assignment 2
</commit_message>
<xml_diff>
--- a/src/Design/CP2406_Assessment_1.docx
+++ b/src/Design/CP2406_Assessment_1.docx
@@ -1,16 +1,42 @@
 
 <file path=word/document.xml><?xml version="1.0" encoding="utf-8"?>
-<w:document xmlns:wpc="http://schemas.microsoft.com/office/word/2010/wordprocessingCanvas" xmlns:mc="http://schemas.openxmlformats.org/markup-compatibility/2006" xmlns:o="urn:schemas-microsoft-com:office:office" xmlns:r="http://schemas.openxmlformats.org/officeDocument/2006/relationships" xmlns:m="http://schemas.openxmlformats.org/officeDocument/2006/math" xmlns:v="urn:schemas-microsoft-com:vml" xmlns:wp14="http://schemas.microsoft.com/office/word/2010/wordprocessingDrawing" xmlns:wp="http://schemas.openxmlformats.org/drawingml/2006/wordprocessingDrawing" xmlns:w10="urn:schemas-microsoft-com:office:word" xmlns:w="http://schemas.openxmlformats.org/wordprocessingml/2006/main" xmlns:w14="http://schemas.microsoft.com/office/word/2010/wordml" xmlns:wpg="http://schemas.microsoft.com/office/word/2010/wordprocessingGroup" xmlns:wpi="http://schemas.microsoft.com/office/word/2010/wordprocessingInk" xmlns:wne="http://schemas.microsoft.com/office/word/2006/wordml" xmlns:wps="http://schemas.microsoft.com/office/word/2010/wordprocessingShape" mc:Ignorable="w14 wp14">
+<w:document xmlns:wpc="http://schemas.microsoft.com/office/word/2010/wordprocessingCanvas" xmlns:cx="http://schemas.microsoft.com/office/drawing/2014/chartex" xmlns:cx1="http://schemas.microsoft.com/office/drawing/2015/9/8/chartex" xmlns:cx2="http://schemas.microsoft.com/office/drawing/2015/10/21/chartex" xmlns:cx3="http://schemas.microsoft.com/office/drawing/2016/5/9/chartex" xmlns:cx4="http://schemas.microsoft.com/office/drawing/2016/5/10/chartex" xmlns:cx5="http://schemas.microsoft.com/office/drawing/2016/5/11/chartex" xmlns:cx6="http://schemas.microsoft.com/office/drawing/2016/5/12/chartex" xmlns:cx7="http://schemas.microsoft.com/office/drawing/2016/5/13/chartex" xmlns:cx8="http://schemas.microsoft.com/office/drawing/2016/5/14/chartex" xmlns:mc="http://schemas.openxmlformats.org/markup-compatibility/2006" xmlns:aink="http://schemas.microsoft.com/office/drawing/2016/ink" xmlns:am3d="http://schemas.microsoft.com/office/drawing/2017/model3d" xmlns:o="urn:schemas-microsoft-com:office:office" xmlns:r="http://schemas.openxmlformats.org/officeDocument/2006/relationships" xmlns:m="http://schemas.openxmlformats.org/officeDocument/2006/math" xmlns:v="urn:schemas-microsoft-com:vml" xmlns:wp14="http://schemas.microsoft.com/office/word/2010/wordprocessingDrawing" xmlns:wp="http://schemas.openxmlformats.org/drawingml/2006/wordprocessingDrawing" xmlns:w10="urn:schemas-microsoft-com:office:word" xmlns:w="http://schemas.openxmlformats.org/wordprocessingml/2006/main" xmlns:w14="http://schemas.microsoft.com/office/word/2010/wordml" xmlns:w15="http://schemas.microsoft.com/office/word/2012/wordml" xmlns:w16cid="http://schemas.microsoft.com/office/word/2016/wordml/cid" xmlns:w16se="http://schemas.microsoft.com/office/word/2015/wordml/symex" xmlns:wpg="http://schemas.microsoft.com/office/word/2010/wordprocessingGroup" xmlns:wpi="http://schemas.microsoft.com/office/word/2010/wordprocessingInk" xmlns:wne="http://schemas.microsoft.com/office/word/2006/wordml" xmlns:wps="http://schemas.microsoft.com/office/word/2010/wordprocessingShape" mc:Ignorable="w14 w15 w16se w16cid wp14">
   <w:body>
     <w:p>
       <w:pPr>
+        <w:rPr>
+          <w:sz w:val="28"/>
+          <w:szCs w:val="28"/>
+        </w:rPr>
+      </w:pPr>
+      <w:r>
         <w:rPr>
           <w:b/>
           <w:i/>
           <w:sz w:val="28"/>
           <w:szCs w:val="28"/>
         </w:rPr>
-      </w:pPr>
+        <w:t>Design</w:t>
+      </w:r>
+    </w:p>
+    <w:p>
+      <w:r>
+        <w:t>The model-view-controller design is going to be used.</w:t>
+      </w:r>
+    </w:p>
+    <w:p>
+      <w:r>
+        <w:t>The model will handle the data processing from the user and traffic objects.</w:t>
+      </w:r>
+      <w:r>
+        <w:t xml:space="preserve"> The controller handles user inputs and the view handles what the user sees.</w:t>
+      </w:r>
+      <w:r>
+        <w:t xml:space="preserve"> The user will give specifications such as number of </w:t>
+      </w:r>
+      <w:r>
+        <w:t>cars and the controller will send this information to the model which in turn will process the data and update the view.</w:t>
+      </w:r>
       <w:r>
         <w:rPr>
           <w:b/>
@@ -18,7 +44,41 @@
           <w:sz w:val="28"/>
           <w:szCs w:val="28"/>
         </w:rPr>
-        <w:t>Classes</w:t>
+        <w:br w:type="page"/>
+      </w:r>
+    </w:p>
+    <w:p>
+      <w:pPr>
+        <w:rPr>
+          <w:b/>
+          <w:i/>
+          <w:sz w:val="28"/>
+          <w:szCs w:val="28"/>
+        </w:rPr>
+      </w:pPr>
+      <w:r>
+        <w:rPr>
+          <w:b/>
+          <w:i/>
+          <w:sz w:val="28"/>
+          <w:szCs w:val="28"/>
+        </w:rPr>
+        <w:lastRenderedPageBreak/>
+        <w:t>Model classes</w:t>
+      </w:r>
+    </w:p>
+    <w:p>
+      <w:r>
+        <w:t>Road</w:t>
+      </w:r>
+      <w:r>
+        <w:t>s</w:t>
+      </w:r>
+      <w:r>
+        <w:t xml:space="preserve">, car, </w:t>
+      </w:r>
+      <w:r>
+        <w:t>vehicles, motorbike, bus, 3-way, 4-way, straight, traffic light</w:t>
       </w:r>
     </w:p>
     <w:p>
@@ -337,43 +397,244 @@
       <w:pPr>
         <w:rPr>
           <w:b/>
+          <w:i/>
+          <w:sz w:val="28"/>
+          <w:szCs w:val="28"/>
         </w:rPr>
       </w:pPr>
+      <w:r>
+        <w:rPr>
+          <w:b/>
+          <w:i/>
+          <w:sz w:val="28"/>
+          <w:szCs w:val="28"/>
+        </w:rPr>
+        <w:lastRenderedPageBreak/>
+        <w:t>Controller</w:t>
+      </w:r>
+    </w:p>
+    <w:p>
       <w:r>
         <w:rPr>
           <w:b/>
         </w:rPr>
+        <w:t>Input</w:t>
+      </w:r>
+    </w:p>
+    <w:p>
+      <w:pPr>
+        <w:pStyle w:val="ListParagraph"/>
+        <w:numPr>
+          <w:ilvl w:val="0"/>
+          <w:numId w:val="11"/>
+        </w:numPr>
+      </w:pPr>
+      <w:r>
+        <w:t>City or simulation</w:t>
+      </w:r>
+    </w:p>
+    <w:p>
+      <w:pPr>
+        <w:pStyle w:val="ListParagraph"/>
+        <w:numPr>
+          <w:ilvl w:val="0"/>
+          <w:numId w:val="11"/>
+        </w:numPr>
+      </w:pPr>
+      <w:r>
+        <w:t>City mode: create, edit, open, save</w:t>
+      </w:r>
+    </w:p>
+    <w:p>
+      <w:pPr>
+        <w:pStyle w:val="ListParagraph"/>
+        <w:numPr>
+          <w:ilvl w:val="0"/>
+          <w:numId w:val="11"/>
+        </w:numPr>
+      </w:pPr>
+      <w:r>
+        <w:t>City editing mode: selection of road shapes and traffic lights to place on city</w:t>
+      </w:r>
+    </w:p>
+    <w:p>
+      <w:pPr>
+        <w:pStyle w:val="ListParagraph"/>
+        <w:numPr>
+          <w:ilvl w:val="0"/>
+          <w:numId w:val="11"/>
+        </w:numPr>
+      </w:pPr>
+      <w:r>
+        <w:t>Simulation mode: Run simulator, stop simulator, set vehicle spawn rate, update rate</w:t>
+      </w:r>
+    </w:p>
+    <w:p>
+      <w:r>
+        <w:br w:type="page"/>
+      </w:r>
+    </w:p>
+    <w:p>
+      <w:pPr>
+        <w:rPr>
+          <w:b/>
+          <w:i/>
+          <w:sz w:val="28"/>
+          <w:szCs w:val="28"/>
+        </w:rPr>
+      </w:pPr>
+      <w:r>
+        <w:rPr>
+          <w:b/>
+          <w:i/>
+          <w:sz w:val="28"/>
+          <w:szCs w:val="28"/>
+        </w:rPr>
         <w:lastRenderedPageBreak/>
-        <w:t>Main</w:t>
-      </w:r>
-    </w:p>
-    <w:p>
-      <w:r>
-        <w:t>Variables</w:t>
-      </w:r>
-    </w:p>
-    <w:p>
-      <w:pPr>
-        <w:pStyle w:val="ListParagraph"/>
-        <w:numPr>
-          <w:ilvl w:val="0"/>
-          <w:numId w:val="5"/>
-        </w:numPr>
-      </w:pPr>
-      <w:r>
-        <w:t>Road simulation char</w:t>
-      </w:r>
-    </w:p>
-    <w:p>
-      <w:pPr>
-        <w:pStyle w:val="ListParagraph"/>
-        <w:numPr>
-          <w:ilvl w:val="0"/>
-          <w:numId w:val="5"/>
-        </w:numPr>
-      </w:pPr>
-      <w:r>
-        <w:t>Simulation step speed</w:t>
+        <w:t>View</w:t>
+      </w:r>
+    </w:p>
+    <w:p>
+      <w:r>
+        <w:rPr>
+          <w:b/>
+        </w:rPr>
+        <w:t>Outputs</w:t>
+      </w:r>
+    </w:p>
+    <w:p>
+      <w:pPr>
+        <w:pStyle w:val="ListParagraph"/>
+        <w:numPr>
+          <w:ilvl w:val="0"/>
+          <w:numId w:val="11"/>
+        </w:numPr>
+      </w:pPr>
+      <w:proofErr w:type="spellStart"/>
+      <w:r>
+        <w:t>Jframe</w:t>
+      </w:r>
+      <w:proofErr w:type="spellEnd"/>
+      <w:r>
+        <w:t xml:space="preserve"> for program GUI</w:t>
+      </w:r>
+    </w:p>
+    <w:p>
+      <w:pPr>
+        <w:pStyle w:val="ListParagraph"/>
+        <w:numPr>
+          <w:ilvl w:val="0"/>
+          <w:numId w:val="11"/>
+        </w:numPr>
+      </w:pPr>
+      <w:r>
+        <w:t>Buttons for new, open, save and exit</w:t>
+      </w:r>
+    </w:p>
+    <w:p>
+      <w:pPr>
+        <w:pStyle w:val="ListParagraph"/>
+        <w:numPr>
+          <w:ilvl w:val="0"/>
+          <w:numId w:val="11"/>
+        </w:numPr>
+      </w:pPr>
+      <w:proofErr w:type="spellStart"/>
+      <w:r>
+        <w:t>Jlabel</w:t>
+      </w:r>
+      <w:proofErr w:type="spellEnd"/>
+      <w:r>
+        <w:t xml:space="preserve"> do show the program status</w:t>
+      </w:r>
+    </w:p>
+    <w:p>
+      <w:pPr>
+        <w:pStyle w:val="ListParagraph"/>
+        <w:numPr>
+          <w:ilvl w:val="0"/>
+          <w:numId w:val="11"/>
+        </w:numPr>
+      </w:pPr>
+      <w:proofErr w:type="spellStart"/>
+      <w:r>
+        <w:t>JMenuBar</w:t>
+      </w:r>
+      <w:proofErr w:type="spellEnd"/>
+      <w:r>
+        <w:t xml:space="preserve"> for city editing and simulation modes</w:t>
+      </w:r>
+    </w:p>
+    <w:p>
+      <w:pPr>
+        <w:pStyle w:val="ListParagraph"/>
+        <w:numPr>
+          <w:ilvl w:val="0"/>
+          <w:numId w:val="11"/>
+        </w:numPr>
+      </w:pPr>
+      <w:r>
+        <w:t xml:space="preserve">Derived </w:t>
+      </w:r>
+      <w:proofErr w:type="spellStart"/>
+      <w:r>
+        <w:t>JPanel</w:t>
+      </w:r>
+      <w:proofErr w:type="spellEnd"/>
+      <w:r>
+        <w:t xml:space="preserve"> to display the main screen </w:t>
+      </w:r>
+    </w:p>
+    <w:p>
+      <w:pPr>
+        <w:pStyle w:val="ListParagraph"/>
+        <w:numPr>
+          <w:ilvl w:val="0"/>
+          <w:numId w:val="11"/>
+        </w:numPr>
+      </w:pPr>
+      <w:r>
+        <w:t>Different coloured rectangles for each of the simulator elements</w:t>
+      </w:r>
+      <w:r>
+        <w:tab/>
+      </w:r>
+      <w:bookmarkStart w:id="0" w:name="_GoBack"/>
+      <w:bookmarkEnd w:id="0"/>
+      <w:r>
+        <w:br w:type="page"/>
+      </w:r>
+    </w:p>
+    <w:p>
+      <w:pPr>
+        <w:rPr>
+          <w:b/>
+          <w:i/>
+          <w:sz w:val="28"/>
+          <w:szCs w:val="28"/>
+        </w:rPr>
+      </w:pPr>
+      <w:r>
+        <w:rPr>
+          <w:b/>
+          <w:i/>
+          <w:sz w:val="28"/>
+          <w:szCs w:val="28"/>
+        </w:rPr>
+        <w:lastRenderedPageBreak/>
+        <w:t>Milestones</w:t>
+      </w:r>
+    </w:p>
+    <w:p>
+      <w:pPr>
+        <w:pStyle w:val="ListParagraph"/>
+        <w:numPr>
+          <w:ilvl w:val="0"/>
+          <w:numId w:val="11"/>
+        </w:numPr>
+      </w:pPr>
+      <w:r>
+        <w:t>Get a car to move across the frame and another car to move in the other direction on a straight road and both successfully stop at the end</w:t>
       </w:r>
     </w:p>
     <w:p>
@@ -395,10 +656,7 @@
         <w:t>UML Diagrams</w:t>
       </w:r>
     </w:p>
-    <w:p>
-      <w:bookmarkStart w:id="0" w:name="_GoBack"/>
-      <w:bookmarkEnd w:id="0"/>
-    </w:p>
+    <w:p/>
     <w:sectPr>
       <w:pgSz w:w="11906" w:h="16838"/>
       <w:pgMar w:top="1440" w:right="1440" w:bottom="1440" w:left="1440" w:header="708" w:footer="708" w:gutter="0"/>
@@ -410,8 +668,121 @@
 </file>
 
 <file path=word/numbering.xml><?xml version="1.0" encoding="utf-8"?>
-<w:numbering xmlns:wpc="http://schemas.microsoft.com/office/word/2010/wordprocessingCanvas" xmlns:mc="http://schemas.openxmlformats.org/markup-compatibility/2006" xmlns:o="urn:schemas-microsoft-com:office:office" xmlns:r="http://schemas.openxmlformats.org/officeDocument/2006/relationships" xmlns:m="http://schemas.openxmlformats.org/officeDocument/2006/math" xmlns:v="urn:schemas-microsoft-com:vml" xmlns:wp14="http://schemas.microsoft.com/office/word/2010/wordprocessingDrawing" xmlns:wp="http://schemas.openxmlformats.org/drawingml/2006/wordprocessingDrawing" xmlns:w10="urn:schemas-microsoft-com:office:word" xmlns:w="http://schemas.openxmlformats.org/wordprocessingml/2006/main" xmlns:w14="http://schemas.microsoft.com/office/word/2010/wordml" xmlns:wpg="http://schemas.microsoft.com/office/word/2010/wordprocessingGroup" xmlns:wpi="http://schemas.microsoft.com/office/word/2010/wordprocessingInk" xmlns:wne="http://schemas.microsoft.com/office/word/2006/wordml" xmlns:wps="http://schemas.microsoft.com/office/word/2010/wordprocessingShape" mc:Ignorable="w14 wp14">
-  <w:abstractNum w:abstractNumId="0">
+<w:numbering xmlns:wpc="http://schemas.microsoft.com/office/word/2010/wordprocessingCanvas" xmlns:cx="http://schemas.microsoft.com/office/drawing/2014/chartex" xmlns:cx1="http://schemas.microsoft.com/office/drawing/2015/9/8/chartex" xmlns:cx2="http://schemas.microsoft.com/office/drawing/2015/10/21/chartex" xmlns:cx3="http://schemas.microsoft.com/office/drawing/2016/5/9/chartex" xmlns:cx4="http://schemas.microsoft.com/office/drawing/2016/5/10/chartex" xmlns:cx5="http://schemas.microsoft.com/office/drawing/2016/5/11/chartex" xmlns:cx6="http://schemas.microsoft.com/office/drawing/2016/5/12/chartex" xmlns:cx7="http://schemas.microsoft.com/office/drawing/2016/5/13/chartex" xmlns:cx8="http://schemas.microsoft.com/office/drawing/2016/5/14/chartex" xmlns:mc="http://schemas.openxmlformats.org/markup-compatibility/2006" xmlns:aink="http://schemas.microsoft.com/office/drawing/2016/ink" xmlns:am3d="http://schemas.microsoft.com/office/drawing/2017/model3d" xmlns:o="urn:schemas-microsoft-com:office:office" xmlns:r="http://schemas.openxmlformats.org/officeDocument/2006/relationships" xmlns:m="http://schemas.openxmlformats.org/officeDocument/2006/math" xmlns:v="urn:schemas-microsoft-com:vml" xmlns:wp14="http://schemas.microsoft.com/office/word/2010/wordprocessingDrawing" xmlns:wp="http://schemas.openxmlformats.org/drawingml/2006/wordprocessingDrawing" xmlns:w10="urn:schemas-microsoft-com:office:word" xmlns:w="http://schemas.openxmlformats.org/wordprocessingml/2006/main" xmlns:w14="http://schemas.microsoft.com/office/word/2010/wordml" xmlns:w15="http://schemas.microsoft.com/office/word/2012/wordml" xmlns:w16cid="http://schemas.microsoft.com/office/word/2016/wordml/cid" xmlns:w16se="http://schemas.microsoft.com/office/word/2015/wordml/symex" xmlns:wpg="http://schemas.microsoft.com/office/word/2010/wordprocessingGroup" xmlns:wpi="http://schemas.microsoft.com/office/word/2010/wordprocessingInk" xmlns:wne="http://schemas.microsoft.com/office/word/2006/wordml" xmlns:wps="http://schemas.microsoft.com/office/word/2010/wordprocessingShape" mc:Ignorable="w14 w15 w16se w16cid wp14">
+  <w:abstractNum w:abstractNumId="0" w15:restartNumberingAfterBreak="0">
+    <w:nsid w:val="0AC31A0E"/>
+    <w:multiLevelType w:val="hybridMultilevel"/>
+    <w:tmpl w:val="60449EE8"/>
+    <w:lvl w:ilvl="0" w:tplc="0C090001">
+      <w:start w:val="1"/>
+      <w:numFmt w:val="bullet"/>
+      <w:lvlText w:val=""/>
+      <w:lvlJc w:val="left"/>
+      <w:pPr>
+        <w:ind w:left="3600" w:hanging="360"/>
+      </w:pPr>
+      <w:rPr>
+        <w:rFonts w:ascii="Symbol" w:hAnsi="Symbol" w:hint="default"/>
+      </w:rPr>
+    </w:lvl>
+    <w:lvl w:ilvl="1" w:tplc="0C090003" w:tentative="1">
+      <w:start w:val="1"/>
+      <w:numFmt w:val="bullet"/>
+      <w:lvlText w:val="o"/>
+      <w:lvlJc w:val="left"/>
+      <w:pPr>
+        <w:ind w:left="4320" w:hanging="360"/>
+      </w:pPr>
+      <w:rPr>
+        <w:rFonts w:ascii="Courier New" w:hAnsi="Courier New" w:cs="Courier New" w:hint="default"/>
+      </w:rPr>
+    </w:lvl>
+    <w:lvl w:ilvl="2" w:tplc="0C090005" w:tentative="1">
+      <w:start w:val="1"/>
+      <w:numFmt w:val="bullet"/>
+      <w:lvlText w:val=""/>
+      <w:lvlJc w:val="left"/>
+      <w:pPr>
+        <w:ind w:left="5040" w:hanging="360"/>
+      </w:pPr>
+      <w:rPr>
+        <w:rFonts w:ascii="Wingdings" w:hAnsi="Wingdings" w:hint="default"/>
+      </w:rPr>
+    </w:lvl>
+    <w:lvl w:ilvl="3" w:tplc="0C090001" w:tentative="1">
+      <w:start w:val="1"/>
+      <w:numFmt w:val="bullet"/>
+      <w:lvlText w:val=""/>
+      <w:lvlJc w:val="left"/>
+      <w:pPr>
+        <w:ind w:left="5760" w:hanging="360"/>
+      </w:pPr>
+      <w:rPr>
+        <w:rFonts w:ascii="Symbol" w:hAnsi="Symbol" w:hint="default"/>
+      </w:rPr>
+    </w:lvl>
+    <w:lvl w:ilvl="4" w:tplc="0C090003" w:tentative="1">
+      <w:start w:val="1"/>
+      <w:numFmt w:val="bullet"/>
+      <w:lvlText w:val="o"/>
+      <w:lvlJc w:val="left"/>
+      <w:pPr>
+        <w:ind w:left="6480" w:hanging="360"/>
+      </w:pPr>
+      <w:rPr>
+        <w:rFonts w:ascii="Courier New" w:hAnsi="Courier New" w:cs="Courier New" w:hint="default"/>
+      </w:rPr>
+    </w:lvl>
+    <w:lvl w:ilvl="5" w:tplc="0C090005" w:tentative="1">
+      <w:start w:val="1"/>
+      <w:numFmt w:val="bullet"/>
+      <w:lvlText w:val=""/>
+      <w:lvlJc w:val="left"/>
+      <w:pPr>
+        <w:ind w:left="7200" w:hanging="360"/>
+      </w:pPr>
+      <w:rPr>
+        <w:rFonts w:ascii="Wingdings" w:hAnsi="Wingdings" w:hint="default"/>
+      </w:rPr>
+    </w:lvl>
+    <w:lvl w:ilvl="6" w:tplc="0C090001" w:tentative="1">
+      <w:start w:val="1"/>
+      <w:numFmt w:val="bullet"/>
+      <w:lvlText w:val=""/>
+      <w:lvlJc w:val="left"/>
+      <w:pPr>
+        <w:ind w:left="7920" w:hanging="360"/>
+      </w:pPr>
+      <w:rPr>
+        <w:rFonts w:ascii="Symbol" w:hAnsi="Symbol" w:hint="default"/>
+      </w:rPr>
+    </w:lvl>
+    <w:lvl w:ilvl="7" w:tplc="0C090003" w:tentative="1">
+      <w:start w:val="1"/>
+      <w:numFmt w:val="bullet"/>
+      <w:lvlText w:val="o"/>
+      <w:lvlJc w:val="left"/>
+      <w:pPr>
+        <w:ind w:left="8640" w:hanging="360"/>
+      </w:pPr>
+      <w:rPr>
+        <w:rFonts w:ascii="Courier New" w:hAnsi="Courier New" w:cs="Courier New" w:hint="default"/>
+      </w:rPr>
+    </w:lvl>
+    <w:lvl w:ilvl="8" w:tplc="0C090005" w:tentative="1">
+      <w:start w:val="1"/>
+      <w:numFmt w:val="bullet"/>
+      <w:lvlText w:val=""/>
+      <w:lvlJc w:val="left"/>
+      <w:pPr>
+        <w:ind w:left="9360" w:hanging="360"/>
+      </w:pPr>
+      <w:rPr>
+        <w:rFonts w:ascii="Wingdings" w:hAnsi="Wingdings" w:hint="default"/>
+      </w:rPr>
+    </w:lvl>
+  </w:abstractNum>
+  <w:abstractNum w:abstractNumId="1" w15:restartNumberingAfterBreak="0">
     <w:nsid w:val="0E4F227A"/>
     <w:multiLevelType w:val="hybridMultilevel"/>
     <w:tmpl w:val="97A4DA96"/>
@@ -524,7 +895,120 @@
       </w:rPr>
     </w:lvl>
   </w:abstractNum>
-  <w:abstractNum w:abstractNumId="1">
+  <w:abstractNum w:abstractNumId="2" w15:restartNumberingAfterBreak="0">
+    <w:nsid w:val="27692E04"/>
+    <w:multiLevelType w:val="hybridMultilevel"/>
+    <w:tmpl w:val="128E4BCC"/>
+    <w:lvl w:ilvl="0" w:tplc="0C090001">
+      <w:start w:val="1"/>
+      <w:numFmt w:val="bullet"/>
+      <w:lvlText w:val=""/>
+      <w:lvlJc w:val="left"/>
+      <w:pPr>
+        <w:ind w:left="6480" w:hanging="360"/>
+      </w:pPr>
+      <w:rPr>
+        <w:rFonts w:ascii="Symbol" w:hAnsi="Symbol" w:hint="default"/>
+      </w:rPr>
+    </w:lvl>
+    <w:lvl w:ilvl="1" w:tplc="0C090003" w:tentative="1">
+      <w:start w:val="1"/>
+      <w:numFmt w:val="bullet"/>
+      <w:lvlText w:val="o"/>
+      <w:lvlJc w:val="left"/>
+      <w:pPr>
+        <w:ind w:left="7200" w:hanging="360"/>
+      </w:pPr>
+      <w:rPr>
+        <w:rFonts w:ascii="Courier New" w:hAnsi="Courier New" w:cs="Courier New" w:hint="default"/>
+      </w:rPr>
+    </w:lvl>
+    <w:lvl w:ilvl="2" w:tplc="0C090005" w:tentative="1">
+      <w:start w:val="1"/>
+      <w:numFmt w:val="bullet"/>
+      <w:lvlText w:val=""/>
+      <w:lvlJc w:val="left"/>
+      <w:pPr>
+        <w:ind w:left="7920" w:hanging="360"/>
+      </w:pPr>
+      <w:rPr>
+        <w:rFonts w:ascii="Wingdings" w:hAnsi="Wingdings" w:hint="default"/>
+      </w:rPr>
+    </w:lvl>
+    <w:lvl w:ilvl="3" w:tplc="0C090001" w:tentative="1">
+      <w:start w:val="1"/>
+      <w:numFmt w:val="bullet"/>
+      <w:lvlText w:val=""/>
+      <w:lvlJc w:val="left"/>
+      <w:pPr>
+        <w:ind w:left="8640" w:hanging="360"/>
+      </w:pPr>
+      <w:rPr>
+        <w:rFonts w:ascii="Symbol" w:hAnsi="Symbol" w:hint="default"/>
+      </w:rPr>
+    </w:lvl>
+    <w:lvl w:ilvl="4" w:tplc="0C090003" w:tentative="1">
+      <w:start w:val="1"/>
+      <w:numFmt w:val="bullet"/>
+      <w:lvlText w:val="o"/>
+      <w:lvlJc w:val="left"/>
+      <w:pPr>
+        <w:ind w:left="9360" w:hanging="360"/>
+      </w:pPr>
+      <w:rPr>
+        <w:rFonts w:ascii="Courier New" w:hAnsi="Courier New" w:cs="Courier New" w:hint="default"/>
+      </w:rPr>
+    </w:lvl>
+    <w:lvl w:ilvl="5" w:tplc="0C090005" w:tentative="1">
+      <w:start w:val="1"/>
+      <w:numFmt w:val="bullet"/>
+      <w:lvlText w:val=""/>
+      <w:lvlJc w:val="left"/>
+      <w:pPr>
+        <w:ind w:left="10080" w:hanging="360"/>
+      </w:pPr>
+      <w:rPr>
+        <w:rFonts w:ascii="Wingdings" w:hAnsi="Wingdings" w:hint="default"/>
+      </w:rPr>
+    </w:lvl>
+    <w:lvl w:ilvl="6" w:tplc="0C090001" w:tentative="1">
+      <w:start w:val="1"/>
+      <w:numFmt w:val="bullet"/>
+      <w:lvlText w:val=""/>
+      <w:lvlJc w:val="left"/>
+      <w:pPr>
+        <w:ind w:left="10800" w:hanging="360"/>
+      </w:pPr>
+      <w:rPr>
+        <w:rFonts w:ascii="Symbol" w:hAnsi="Symbol" w:hint="default"/>
+      </w:rPr>
+    </w:lvl>
+    <w:lvl w:ilvl="7" w:tplc="0C090003" w:tentative="1">
+      <w:start w:val="1"/>
+      <w:numFmt w:val="bullet"/>
+      <w:lvlText w:val="o"/>
+      <w:lvlJc w:val="left"/>
+      <w:pPr>
+        <w:ind w:left="11520" w:hanging="360"/>
+      </w:pPr>
+      <w:rPr>
+        <w:rFonts w:ascii="Courier New" w:hAnsi="Courier New" w:cs="Courier New" w:hint="default"/>
+      </w:rPr>
+    </w:lvl>
+    <w:lvl w:ilvl="8" w:tplc="0C090005" w:tentative="1">
+      <w:start w:val="1"/>
+      <w:numFmt w:val="bullet"/>
+      <w:lvlText w:val=""/>
+      <w:lvlJc w:val="left"/>
+      <w:pPr>
+        <w:ind w:left="12240" w:hanging="360"/>
+      </w:pPr>
+      <w:rPr>
+        <w:rFonts w:ascii="Wingdings" w:hAnsi="Wingdings" w:hint="default"/>
+      </w:rPr>
+    </w:lvl>
+  </w:abstractNum>
+  <w:abstractNum w:abstractNumId="3" w15:restartNumberingAfterBreak="0">
     <w:nsid w:val="2C242120"/>
     <w:multiLevelType w:val="hybridMultilevel"/>
     <w:tmpl w:val="EA9E3F18"/>
@@ -637,7 +1121,7 @@
       </w:rPr>
     </w:lvl>
   </w:abstractNum>
-  <w:abstractNum w:abstractNumId="2">
+  <w:abstractNum w:abstractNumId="4" w15:restartNumberingAfterBreak="0">
     <w:nsid w:val="2CA21044"/>
     <w:multiLevelType w:val="hybridMultilevel"/>
     <w:tmpl w:val="646C0D54"/>
@@ -750,7 +1234,7 @@
       </w:rPr>
     </w:lvl>
   </w:abstractNum>
-  <w:abstractNum w:abstractNumId="3">
+  <w:abstractNum w:abstractNumId="5" w15:restartNumberingAfterBreak="0">
     <w:nsid w:val="535D4E89"/>
     <w:multiLevelType w:val="hybridMultilevel"/>
     <w:tmpl w:val="52A02D84"/>
@@ -863,7 +1347,7 @@
       </w:rPr>
     </w:lvl>
   </w:abstractNum>
-  <w:abstractNum w:abstractNumId="4">
+  <w:abstractNum w:abstractNumId="6" w15:restartNumberingAfterBreak="0">
     <w:nsid w:val="5B9B02AD"/>
     <w:multiLevelType w:val="hybridMultilevel"/>
     <w:tmpl w:val="BD3E7606"/>
@@ -976,7 +1460,317 @@
       </w:rPr>
     </w:lvl>
   </w:abstractNum>
-  <w:abstractNum w:abstractNumId="5">
+  <w:abstractNum w:abstractNumId="7" w15:restartNumberingAfterBreak="0">
+    <w:nsid w:val="5FB72A67"/>
+    <w:multiLevelType w:val="hybridMultilevel"/>
+    <w:tmpl w:val="48F2C7C0"/>
+    <w:lvl w:ilvl="0" w:tplc="8CC4A6B0">
+      <w:numFmt w:val="bullet"/>
+      <w:lvlText w:val="-"/>
+      <w:lvlJc w:val="left"/>
+      <w:pPr>
+        <w:ind w:left="720" w:hanging="360"/>
+      </w:pPr>
+      <w:rPr>
+        <w:rFonts w:ascii="Calibri" w:eastAsiaTheme="minorHAnsi" w:hAnsi="Calibri" w:cs="Calibri" w:hint="default"/>
+      </w:rPr>
+    </w:lvl>
+    <w:lvl w:ilvl="1" w:tplc="0C090003" w:tentative="1">
+      <w:start w:val="1"/>
+      <w:numFmt w:val="bullet"/>
+      <w:lvlText w:val="o"/>
+      <w:lvlJc w:val="left"/>
+      <w:pPr>
+        <w:ind w:left="1440" w:hanging="360"/>
+      </w:pPr>
+      <w:rPr>
+        <w:rFonts w:ascii="Courier New" w:hAnsi="Courier New" w:cs="Courier New" w:hint="default"/>
+      </w:rPr>
+    </w:lvl>
+    <w:lvl w:ilvl="2" w:tplc="0C090005" w:tentative="1">
+      <w:start w:val="1"/>
+      <w:numFmt w:val="bullet"/>
+      <w:lvlText w:val=""/>
+      <w:lvlJc w:val="left"/>
+      <w:pPr>
+        <w:ind w:left="2160" w:hanging="360"/>
+      </w:pPr>
+      <w:rPr>
+        <w:rFonts w:ascii="Wingdings" w:hAnsi="Wingdings" w:hint="default"/>
+      </w:rPr>
+    </w:lvl>
+    <w:lvl w:ilvl="3" w:tplc="0C090001" w:tentative="1">
+      <w:start w:val="1"/>
+      <w:numFmt w:val="bullet"/>
+      <w:lvlText w:val=""/>
+      <w:lvlJc w:val="left"/>
+      <w:pPr>
+        <w:ind w:left="2880" w:hanging="360"/>
+      </w:pPr>
+      <w:rPr>
+        <w:rFonts w:ascii="Symbol" w:hAnsi="Symbol" w:hint="default"/>
+      </w:rPr>
+    </w:lvl>
+    <w:lvl w:ilvl="4" w:tplc="0C090003" w:tentative="1">
+      <w:start w:val="1"/>
+      <w:numFmt w:val="bullet"/>
+      <w:lvlText w:val="o"/>
+      <w:lvlJc w:val="left"/>
+      <w:pPr>
+        <w:ind w:left="3600" w:hanging="360"/>
+      </w:pPr>
+      <w:rPr>
+        <w:rFonts w:ascii="Courier New" w:hAnsi="Courier New" w:cs="Courier New" w:hint="default"/>
+      </w:rPr>
+    </w:lvl>
+    <w:lvl w:ilvl="5" w:tplc="0C090005" w:tentative="1">
+      <w:start w:val="1"/>
+      <w:numFmt w:val="bullet"/>
+      <w:lvlText w:val=""/>
+      <w:lvlJc w:val="left"/>
+      <w:pPr>
+        <w:ind w:left="4320" w:hanging="360"/>
+      </w:pPr>
+      <w:rPr>
+        <w:rFonts w:ascii="Wingdings" w:hAnsi="Wingdings" w:hint="default"/>
+      </w:rPr>
+    </w:lvl>
+    <w:lvl w:ilvl="6" w:tplc="0C090001" w:tentative="1">
+      <w:start w:val="1"/>
+      <w:numFmt w:val="bullet"/>
+      <w:lvlText w:val=""/>
+      <w:lvlJc w:val="left"/>
+      <w:pPr>
+        <w:ind w:left="5040" w:hanging="360"/>
+      </w:pPr>
+      <w:rPr>
+        <w:rFonts w:ascii="Symbol" w:hAnsi="Symbol" w:hint="default"/>
+      </w:rPr>
+    </w:lvl>
+    <w:lvl w:ilvl="7" w:tplc="0C090003" w:tentative="1">
+      <w:start w:val="1"/>
+      <w:numFmt w:val="bullet"/>
+      <w:lvlText w:val="o"/>
+      <w:lvlJc w:val="left"/>
+      <w:pPr>
+        <w:ind w:left="5760" w:hanging="360"/>
+      </w:pPr>
+      <w:rPr>
+        <w:rFonts w:ascii="Courier New" w:hAnsi="Courier New" w:cs="Courier New" w:hint="default"/>
+      </w:rPr>
+    </w:lvl>
+    <w:lvl w:ilvl="8" w:tplc="0C090005" w:tentative="1">
+      <w:start w:val="1"/>
+      <w:numFmt w:val="bullet"/>
+      <w:lvlText w:val=""/>
+      <w:lvlJc w:val="left"/>
+      <w:pPr>
+        <w:ind w:left="6480" w:hanging="360"/>
+      </w:pPr>
+      <w:rPr>
+        <w:rFonts w:ascii="Wingdings" w:hAnsi="Wingdings" w:hint="default"/>
+      </w:rPr>
+    </w:lvl>
+  </w:abstractNum>
+  <w:abstractNum w:abstractNumId="8" w15:restartNumberingAfterBreak="0">
+    <w:nsid w:val="631D2BCE"/>
+    <w:multiLevelType w:val="hybridMultilevel"/>
+    <w:tmpl w:val="6030AF2C"/>
+    <w:lvl w:ilvl="0" w:tplc="0C09000F">
+      <w:start w:val="1"/>
+      <w:numFmt w:val="decimal"/>
+      <w:lvlText w:val="%1."/>
+      <w:lvlJc w:val="left"/>
+      <w:pPr>
+        <w:ind w:left="3600" w:hanging="360"/>
+      </w:pPr>
+    </w:lvl>
+    <w:lvl w:ilvl="1" w:tplc="0C090019" w:tentative="1">
+      <w:start w:val="1"/>
+      <w:numFmt w:val="lowerLetter"/>
+      <w:lvlText w:val="%2."/>
+      <w:lvlJc w:val="left"/>
+      <w:pPr>
+        <w:ind w:left="4320" w:hanging="360"/>
+      </w:pPr>
+    </w:lvl>
+    <w:lvl w:ilvl="2" w:tplc="0C09001B" w:tentative="1">
+      <w:start w:val="1"/>
+      <w:numFmt w:val="lowerRoman"/>
+      <w:lvlText w:val="%3."/>
+      <w:lvlJc w:val="right"/>
+      <w:pPr>
+        <w:ind w:left="5040" w:hanging="180"/>
+      </w:pPr>
+    </w:lvl>
+    <w:lvl w:ilvl="3" w:tplc="0C09000F" w:tentative="1">
+      <w:start w:val="1"/>
+      <w:numFmt w:val="decimal"/>
+      <w:lvlText w:val="%4."/>
+      <w:lvlJc w:val="left"/>
+      <w:pPr>
+        <w:ind w:left="5760" w:hanging="360"/>
+      </w:pPr>
+    </w:lvl>
+    <w:lvl w:ilvl="4" w:tplc="0C090019" w:tentative="1">
+      <w:start w:val="1"/>
+      <w:numFmt w:val="lowerLetter"/>
+      <w:lvlText w:val="%5."/>
+      <w:lvlJc w:val="left"/>
+      <w:pPr>
+        <w:ind w:left="6480" w:hanging="360"/>
+      </w:pPr>
+    </w:lvl>
+    <w:lvl w:ilvl="5" w:tplc="0C09001B" w:tentative="1">
+      <w:start w:val="1"/>
+      <w:numFmt w:val="lowerRoman"/>
+      <w:lvlText w:val="%6."/>
+      <w:lvlJc w:val="right"/>
+      <w:pPr>
+        <w:ind w:left="7200" w:hanging="180"/>
+      </w:pPr>
+    </w:lvl>
+    <w:lvl w:ilvl="6" w:tplc="0C09000F" w:tentative="1">
+      <w:start w:val="1"/>
+      <w:numFmt w:val="decimal"/>
+      <w:lvlText w:val="%7."/>
+      <w:lvlJc w:val="left"/>
+      <w:pPr>
+        <w:ind w:left="7920" w:hanging="360"/>
+      </w:pPr>
+    </w:lvl>
+    <w:lvl w:ilvl="7" w:tplc="0C090019" w:tentative="1">
+      <w:start w:val="1"/>
+      <w:numFmt w:val="lowerLetter"/>
+      <w:lvlText w:val="%8."/>
+      <w:lvlJc w:val="left"/>
+      <w:pPr>
+        <w:ind w:left="8640" w:hanging="360"/>
+      </w:pPr>
+    </w:lvl>
+    <w:lvl w:ilvl="8" w:tplc="0C09001B" w:tentative="1">
+      <w:start w:val="1"/>
+      <w:numFmt w:val="lowerRoman"/>
+      <w:lvlText w:val="%9."/>
+      <w:lvlJc w:val="right"/>
+      <w:pPr>
+        <w:ind w:left="9360" w:hanging="180"/>
+      </w:pPr>
+    </w:lvl>
+  </w:abstractNum>
+  <w:abstractNum w:abstractNumId="9" w15:restartNumberingAfterBreak="0">
+    <w:nsid w:val="72626B21"/>
+    <w:multiLevelType w:val="hybridMultilevel"/>
+    <w:tmpl w:val="DBA03602"/>
+    <w:lvl w:ilvl="0" w:tplc="6DC463E6">
+      <w:numFmt w:val="bullet"/>
+      <w:lvlText w:val="-"/>
+      <w:lvlJc w:val="left"/>
+      <w:pPr>
+        <w:ind w:left="720" w:hanging="360"/>
+      </w:pPr>
+      <w:rPr>
+        <w:rFonts w:ascii="Calibri" w:eastAsiaTheme="minorHAnsi" w:hAnsi="Calibri" w:cs="Calibri" w:hint="default"/>
+      </w:rPr>
+    </w:lvl>
+    <w:lvl w:ilvl="1" w:tplc="0C090003" w:tentative="1">
+      <w:start w:val="1"/>
+      <w:numFmt w:val="bullet"/>
+      <w:lvlText w:val="o"/>
+      <w:lvlJc w:val="left"/>
+      <w:pPr>
+        <w:ind w:left="1440" w:hanging="360"/>
+      </w:pPr>
+      <w:rPr>
+        <w:rFonts w:ascii="Courier New" w:hAnsi="Courier New" w:cs="Courier New" w:hint="default"/>
+      </w:rPr>
+    </w:lvl>
+    <w:lvl w:ilvl="2" w:tplc="0C090005" w:tentative="1">
+      <w:start w:val="1"/>
+      <w:numFmt w:val="bullet"/>
+      <w:lvlText w:val=""/>
+      <w:lvlJc w:val="left"/>
+      <w:pPr>
+        <w:ind w:left="2160" w:hanging="360"/>
+      </w:pPr>
+      <w:rPr>
+        <w:rFonts w:ascii="Wingdings" w:hAnsi="Wingdings" w:hint="default"/>
+      </w:rPr>
+    </w:lvl>
+    <w:lvl w:ilvl="3" w:tplc="0C090001" w:tentative="1">
+      <w:start w:val="1"/>
+      <w:numFmt w:val="bullet"/>
+      <w:lvlText w:val=""/>
+      <w:lvlJc w:val="left"/>
+      <w:pPr>
+        <w:ind w:left="2880" w:hanging="360"/>
+      </w:pPr>
+      <w:rPr>
+        <w:rFonts w:ascii="Symbol" w:hAnsi="Symbol" w:hint="default"/>
+      </w:rPr>
+    </w:lvl>
+    <w:lvl w:ilvl="4" w:tplc="0C090003" w:tentative="1">
+      <w:start w:val="1"/>
+      <w:numFmt w:val="bullet"/>
+      <w:lvlText w:val="o"/>
+      <w:lvlJc w:val="left"/>
+      <w:pPr>
+        <w:ind w:left="3600" w:hanging="360"/>
+      </w:pPr>
+      <w:rPr>
+        <w:rFonts w:ascii="Courier New" w:hAnsi="Courier New" w:cs="Courier New" w:hint="default"/>
+      </w:rPr>
+    </w:lvl>
+    <w:lvl w:ilvl="5" w:tplc="0C090005" w:tentative="1">
+      <w:start w:val="1"/>
+      <w:numFmt w:val="bullet"/>
+      <w:lvlText w:val=""/>
+      <w:lvlJc w:val="left"/>
+      <w:pPr>
+        <w:ind w:left="4320" w:hanging="360"/>
+      </w:pPr>
+      <w:rPr>
+        <w:rFonts w:ascii="Wingdings" w:hAnsi="Wingdings" w:hint="default"/>
+      </w:rPr>
+    </w:lvl>
+    <w:lvl w:ilvl="6" w:tplc="0C090001" w:tentative="1">
+      <w:start w:val="1"/>
+      <w:numFmt w:val="bullet"/>
+      <w:lvlText w:val=""/>
+      <w:lvlJc w:val="left"/>
+      <w:pPr>
+        <w:ind w:left="5040" w:hanging="360"/>
+      </w:pPr>
+      <w:rPr>
+        <w:rFonts w:ascii="Symbol" w:hAnsi="Symbol" w:hint="default"/>
+      </w:rPr>
+    </w:lvl>
+    <w:lvl w:ilvl="7" w:tplc="0C090003" w:tentative="1">
+      <w:start w:val="1"/>
+      <w:numFmt w:val="bullet"/>
+      <w:lvlText w:val="o"/>
+      <w:lvlJc w:val="left"/>
+      <w:pPr>
+        <w:ind w:left="5760" w:hanging="360"/>
+      </w:pPr>
+      <w:rPr>
+        <w:rFonts w:ascii="Courier New" w:hAnsi="Courier New" w:cs="Courier New" w:hint="default"/>
+      </w:rPr>
+    </w:lvl>
+    <w:lvl w:ilvl="8" w:tplc="0C090005" w:tentative="1">
+      <w:start w:val="1"/>
+      <w:numFmt w:val="bullet"/>
+      <w:lvlText w:val=""/>
+      <w:lvlJc w:val="left"/>
+      <w:pPr>
+        <w:ind w:left="6480" w:hanging="360"/>
+      </w:pPr>
+      <w:rPr>
+        <w:rFonts w:ascii="Wingdings" w:hAnsi="Wingdings" w:hint="default"/>
+      </w:rPr>
+    </w:lvl>
+  </w:abstractNum>
+  <w:abstractNum w:abstractNumId="10" w15:restartNumberingAfterBreak="0">
     <w:nsid w:val="73501181"/>
     <w:multiLevelType w:val="hybridMultilevel"/>
     <w:tmpl w:val="72E64A0E"/>
@@ -1090,28 +1884,43 @@
     </w:lvl>
   </w:abstractNum>
   <w:num w:numId="1">
+    <w:abstractNumId w:val="10"/>
+  </w:num>
+  <w:num w:numId="2">
+    <w:abstractNumId w:val="6"/>
+  </w:num>
+  <w:num w:numId="3">
+    <w:abstractNumId w:val="1"/>
+  </w:num>
+  <w:num w:numId="4">
+    <w:abstractNumId w:val="4"/>
+  </w:num>
+  <w:num w:numId="5">
     <w:abstractNumId w:val="5"/>
   </w:num>
-  <w:num w:numId="2">
-    <w:abstractNumId w:val="4"/>
+  <w:num w:numId="6">
+    <w:abstractNumId w:val="3"/>
   </w:num>
-  <w:num w:numId="3">
+  <w:num w:numId="7">
+    <w:abstractNumId w:val="8"/>
+  </w:num>
+  <w:num w:numId="8">
     <w:abstractNumId w:val="0"/>
   </w:num>
-  <w:num w:numId="4">
+  <w:num w:numId="9">
     <w:abstractNumId w:val="2"/>
   </w:num>
-  <w:num w:numId="5">
-    <w:abstractNumId w:val="3"/>
+  <w:num w:numId="10">
+    <w:abstractNumId w:val="9"/>
   </w:num>
-  <w:num w:numId="6">
-    <w:abstractNumId w:val="1"/>
+  <w:num w:numId="11">
+    <w:abstractNumId w:val="7"/>
   </w:num>
 </w:numbering>
 </file>
 
 <file path=word/styles.xml><?xml version="1.0" encoding="utf-8"?>
-<w:styles xmlns:mc="http://schemas.openxmlformats.org/markup-compatibility/2006" xmlns:r="http://schemas.openxmlformats.org/officeDocument/2006/relationships" xmlns:w="http://schemas.openxmlformats.org/wordprocessingml/2006/main" xmlns:w14="http://schemas.microsoft.com/office/word/2010/wordml" mc:Ignorable="w14">
+<w:styles xmlns:mc="http://schemas.openxmlformats.org/markup-compatibility/2006" xmlns:r="http://schemas.openxmlformats.org/officeDocument/2006/relationships" xmlns:w="http://schemas.openxmlformats.org/wordprocessingml/2006/main" xmlns:w14="http://schemas.microsoft.com/office/word/2010/wordml" xmlns:w15="http://schemas.microsoft.com/office/word/2012/wordml" xmlns:w16cid="http://schemas.microsoft.com/office/word/2016/wordml/cid" xmlns:w16se="http://schemas.microsoft.com/office/word/2015/wordml/symex" mc:Ignorable="w14 w15 w16se w16cid">
   <w:docDefaults>
     <w:rPrDefault>
       <w:rPr>
@@ -1127,345 +1936,382 @@
       </w:pPr>
     </w:pPrDefault>
   </w:docDefaults>
-  <w:latentStyles w:defLockedState="0" w:defUIPriority="99" w:defSemiHidden="1" w:defUnhideWhenUsed="1" w:defQFormat="0" w:count="267">
-    <w:lsdException w:name="Normal" w:semiHidden="0" w:uiPriority="0" w:unhideWhenUsed="0" w:qFormat="1"/>
-    <w:lsdException w:name="heading 1" w:semiHidden="0" w:uiPriority="9" w:unhideWhenUsed="0" w:qFormat="1"/>
-    <w:lsdException w:name="heading 2" w:uiPriority="9" w:qFormat="1"/>
-    <w:lsdException w:name="heading 3" w:uiPriority="9" w:qFormat="1"/>
-    <w:lsdException w:name="heading 4" w:uiPriority="9" w:qFormat="1"/>
-    <w:lsdException w:name="heading 5" w:uiPriority="9" w:qFormat="1"/>
-    <w:lsdException w:name="heading 6" w:uiPriority="9" w:qFormat="1"/>
-    <w:lsdException w:name="heading 7" w:uiPriority="9" w:qFormat="1"/>
-    <w:lsdException w:name="heading 8" w:uiPriority="9" w:qFormat="1"/>
-    <w:lsdException w:name="heading 9" w:uiPriority="9" w:qFormat="1"/>
-    <w:lsdException w:name="toc 1" w:uiPriority="39"/>
-    <w:lsdException w:name="toc 2" w:uiPriority="39"/>
-    <w:lsdException w:name="toc 3" w:uiPriority="39"/>
-    <w:lsdException w:name="toc 4" w:uiPriority="39"/>
-    <w:lsdException w:name="toc 5" w:uiPriority="39"/>
-    <w:lsdException w:name="toc 6" w:uiPriority="39"/>
-    <w:lsdException w:name="toc 7" w:uiPriority="39"/>
-    <w:lsdException w:name="toc 8" w:uiPriority="39"/>
-    <w:lsdException w:name="toc 9" w:uiPriority="39"/>
-    <w:lsdException w:name="caption" w:uiPriority="35" w:qFormat="1"/>
-    <w:lsdException w:name="Title" w:semiHidden="0" w:uiPriority="10" w:unhideWhenUsed="0" w:qFormat="1"/>
-    <w:lsdException w:name="Default Paragraph Font" w:uiPriority="1"/>
-    <w:lsdException w:name="Subtitle" w:semiHidden="0" w:uiPriority="11" w:unhideWhenUsed="0" w:qFormat="1"/>
-    <w:lsdException w:name="Strong" w:semiHidden="0" w:uiPriority="22" w:unhideWhenUsed="0" w:qFormat="1"/>
-    <w:lsdException w:name="Emphasis" w:semiHidden="0" w:uiPriority="20" w:unhideWhenUsed="0" w:qFormat="1"/>
-    <w:lsdException w:name="Table Grid" w:uiPriority="59"/>
-    <w:lsdException w:name="Placeholder Text" w:unhideWhenUsed="0"/>
-    <w:lsdException w:name="No Spacing" w:semiHidden="0" w:uiPriority="1" w:unhideWhenUsed="0" w:qFormat="1"/>
-    <w:lsdException w:name="Light Shading" w:semiHidden="0" w:uiPriority="60" w:unhideWhenUsed="0"/>
-    <w:lsdException w:name="Light List" w:semiHidden="0" w:uiPriority="61" w:unhideWhenUsed="0"/>
-    <w:lsdException w:name="Light Grid" w:semiHidden="0" w:uiPriority="62" w:unhideWhenUsed="0"/>
-    <w:lsdException w:name="Medium Shading 1" w:semiHidden="0" w:uiPriority="63" w:unhideWhenUsed="0"/>
-    <w:lsdException w:name="Medium Shading 2" w:semiHidden="0" w:uiPriority="64" w:unhideWhenUsed="0"/>
-    <w:lsdException w:name="Medium List 1" w:semiHidden="0" w:uiPriority="65" w:unhideWhenUsed="0"/>
-    <w:lsdException w:name="Medium List 2" w:semiHidden="0" w:uiPriority="66" w:unhideWhenUsed="0"/>
-    <w:lsdException w:name="Medium Grid 1" w:semiHidden="0" w:uiPriority="67" w:unhideWhenUsed="0"/>
-    <w:lsdException w:name="Medium Grid 2" w:semiHidden="0" w:uiPriority="68" w:unhideWhenUsed="0"/>
-    <w:lsdException w:name="Medium Grid 3" w:semiHidden="0" w:uiPriority="69" w:unhideWhenUsed="0"/>
-    <w:lsdException w:name="Dark List" w:semiHidden="0" w:uiPriority="70" w:unhideWhenUsed="0"/>
-    <w:lsdException w:name="Colorful Shading" w:semiHidden="0" w:uiPriority="71" w:unhideWhenUsed="0"/>
-    <w:lsdException w:name="Colorful List" w:semiHidden="0" w:uiPriority="72" w:unhideWhenUsed="0"/>
-    <w:lsdException w:name="Colorful Grid" w:semiHidden="0" w:uiPriority="73" w:unhideWhenUsed="0"/>
-    <w:lsdException w:name="Light Shading Accent 1" w:semiHidden="0" w:uiPriority="60" w:unhideWhenUsed="0"/>
-    <w:lsdException w:name="Light List Accent 1" w:semiHidden="0" w:uiPriority="61" w:unhideWhenUsed="0"/>
-    <w:lsdException w:name="Light Grid Accent 1" w:semiHidden="0" w:uiPriority="62" w:unhideWhenUsed="0"/>
-    <w:lsdException w:name="Medium Shading 1 Accent 1" w:semiHidden="0" w:uiPriority="63" w:unhideWhenUsed="0"/>
-    <w:lsdException w:name="Medium Shading 2 Accent 1" w:semiHidden="0" w:uiPriority="64" w:unhideWhenUsed="0"/>
-    <w:lsdException w:name="Medium List 1 Accent 1" w:semiHidden="0" w:uiPriority="65" w:unhideWhenUsed="0"/>
-    <w:lsdException w:name="Revision" w:unhideWhenUsed="0"/>
-    <w:lsdException w:name="List Paragraph" w:semiHidden="0" w:uiPriority="34" w:unhideWhenUsed="0" w:qFormat="1"/>
-    <w:lsdException w:name="Quote" w:semiHidden="0" w:uiPriority="29" w:unhideWhenUsed="0" w:qFormat="1"/>
-    <w:lsdException w:name="Intense Quote" w:semiHidden="0" w:uiPriority="30" w:unhideWhenUsed="0" w:qFormat="1"/>
-    <w:lsdException w:name="Medium List 2 Accent 1" w:semiHidden="0" w:uiPriority="66" w:unhideWhenUsed="0"/>
-    <w:lsdException w:name="Medium Grid 1 Accent 1" w:semiHidden="0" w:uiPriority="67" w:unhideWhenUsed="0"/>
-    <w:lsdException w:name="Medium Grid 2 Accent 1" w:semiHidden="0" w:uiPriority="68" w:unhideWhenUsed="0"/>
-    <w:lsdException w:name="Medium Grid 3 Accent 1" w:semiHidden="0" w:uiPriority="69" w:unhideWhenUsed="0"/>
-    <w:lsdException w:name="Dark List Accent 1" w:semiHidden="0" w:uiPriority="70" w:unhideWhenUsed="0"/>
-    <w:lsdException w:name="Colorful Shading Accent 1" w:semiHidden="0" w:uiPriority="71" w:unhideWhenUsed="0"/>
-    <w:lsdException w:name="Colorful List Accent 1" w:semiHidden="0" w:uiPriority="72" w:unhideWhenUsed="0"/>
-    <w:lsdException w:name="Colorful Grid Accent 1" w:semiHidden="0" w:uiPriority="73" w:unhideWhenUsed="0"/>
-    <w:lsdException w:name="Light Shading Accent 2" w:semiHidden="0" w:uiPriority="60" w:unhideWhenUsed="0"/>
-    <w:lsdException w:name="Light List Accent 2" w:semiHidden="0" w:uiPriority="61" w:unhideWhenUsed="0"/>
-    <w:lsdException w:name="Light Grid Accent 2" w:semiHidden="0" w:uiPriority="62" w:unhideWhenUsed="0"/>
-    <w:lsdException w:name="Medium Shading 1 Accent 2" w:semiHidden="0" w:uiPriority="63" w:unhideWhenUsed="0"/>
-    <w:lsdException w:name="Medium Shading 2 Accent 2" w:semiHidden="0" w:uiPriority="64" w:unhideWhenUsed="0"/>
-    <w:lsdException w:name="Medium List 1 Accent 2" w:semiHidden="0" w:uiPriority="65" w:unhideWhenUsed="0"/>
-    <w:lsdException w:name="Medium List 2 Accent 2" w:semiHidden="0" w:uiPriority="66" w:unhideWhenUsed="0"/>
-    <w:lsdException w:name="Medium Grid 1 Accent 2" w:semiHidden="0" w:uiPriority="67" w:unhideWhenUsed="0"/>
-    <w:lsdException w:name="Medium Grid 2 Accent 2" w:semiHidden="0" w:uiPriority="68" w:unhideWhenUsed="0"/>
-    <w:lsdException w:name="Medium Grid 3 Accent 2" w:semiHidden="0" w:uiPriority="69" w:unhideWhenUsed="0"/>
-    <w:lsdException w:name="Dark List Accent 2" w:semiHidden="0" w:uiPriority="70" w:unhideWhenUsed="0"/>
-    <w:lsdException w:name="Colorful Shading Accent 2" w:semiHidden="0" w:uiPriority="71" w:unhideWhenUsed="0"/>
-    <w:lsdException w:name="Colorful List Accent 2" w:semiHidden="0" w:uiPriority="72" w:unhideWhenUsed="0"/>
-    <w:lsdException w:name="Colorful Grid Accent 2" w:semiHidden="0" w:uiPriority="73" w:unhideWhenUsed="0"/>
-    <w:lsdException w:name="Light Shading Accent 3" w:semiHidden="0" w:uiPriority="60" w:unhideWhenUsed="0"/>
-    <w:lsdException w:name="Light List Accent 3" w:semiHidden="0" w:uiPriority="61" w:unhideWhenUsed="0"/>
-    <w:lsdException w:name="Light Grid Accent 3" w:semiHidden="0" w:uiPriority="62" w:unhideWhenUsed="0"/>
-    <w:lsdException w:name="Medium Shading 1 Accent 3" w:semiHidden="0" w:uiPriority="63" w:unhideWhenUsed="0"/>
-    <w:lsdException w:name="Medium Shading 2 Accent 3" w:semiHidden="0" w:uiPriority="64" w:unhideWhenUsed="0"/>
-    <w:lsdException w:name="Medium List 1 Accent 3" w:semiHidden="0" w:uiPriority="65" w:unhideWhenUsed="0"/>
-    <w:lsdException w:name="Medium List 2 Accent 3" w:semiHidden="0" w:uiPriority="66" w:unhideWhenUsed="0"/>
-    <w:lsdException w:name="Medium Grid 1 Accent 3" w:semiHidden="0" w:uiPriority="67" w:unhideWhenUsed="0"/>
-    <w:lsdException w:name="Medium Grid 2 Accent 3" w:semiHidden="0" w:uiPriority="68" w:unhideWhenUsed="0"/>
-    <w:lsdException w:name="Medium Grid 3 Accent 3" w:semiHidden="0" w:uiPriority="69" w:unhideWhenUsed="0"/>
-    <w:lsdException w:name="Dark List Accent 3" w:semiHidden="0" w:uiPriority="70" w:unhideWhenUsed="0"/>
-    <w:lsdException w:name="Colorful Shading Accent 3" w:semiHidden="0" w:uiPriority="71" w:unhideWhenUsed="0"/>
-    <w:lsdException w:name="Colorful List Accent 3" w:semiHidden="0" w:uiPriority="72" w:unhideWhenUsed="0"/>
-    <w:lsdException w:name="Colorful Grid Accent 3" w:semiHidden="0" w:uiPriority="73" w:unhideWhenUsed="0"/>
-    <w:lsdException w:name="Light Shading Accent 4" w:semiHidden="0" w:uiPriority="60" w:unhideWhenUsed="0"/>
-    <w:lsdException w:name="Light List Accent 4" w:semiHidden="0" w:uiPriority="61" w:unhideWhenUsed="0"/>
-    <w:lsdException w:name="Light Grid Accent 4" w:semiHidden="0" w:uiPriority="62" w:unhideWhenUsed="0"/>
-    <w:lsdException w:name="Medium Shading 1 Accent 4" w:semiHidden="0" w:uiPriority="63" w:unhideWhenUsed="0"/>
-    <w:lsdException w:name="Medium Shading 2 Accent 4" w:semiHidden="0" w:uiPriority="64" w:unhideWhenUsed="0"/>
-    <w:lsdException w:name="Medium List 1 Accent 4" w:semiHidden="0" w:uiPriority="65" w:unhideWhenUsed="0"/>
-    <w:lsdException w:name="Medium List 2 Accent 4" w:semiHidden="0" w:uiPriority="66" w:unhideWhenUsed="0"/>
-    <w:lsdException w:name="Medium Grid 1 Accent 4" w:semiHidden="0" w:uiPriority="67" w:unhideWhenUsed="0"/>
-    <w:lsdException w:name="Medium Grid 2 Accent 4" w:semiHidden="0" w:uiPriority="68" w:unhideWhenUsed="0"/>
-    <w:lsdException w:name="Medium Grid 3 Accent 4" w:semiHidden="0" w:uiPriority="69" w:unhideWhenUsed="0"/>
-    <w:lsdException w:name="Dark List Accent 4" w:semiHidden="0" w:uiPriority="70" w:unhideWhenUsed="0"/>
-    <w:lsdException w:name="Colorful Shading Accent 4" w:semiHidden="0" w:uiPriority="71" w:unhideWhenUsed="0"/>
-    <w:lsdException w:name="Colorful List Accent 4" w:semiHidden="0" w:uiPriority="72" w:unhideWhenUsed="0"/>
-    <w:lsdException w:name="Colorful Grid Accent 4" w:semiHidden="0" w:uiPriority="73" w:unhideWhenUsed="0"/>
-    <w:lsdException w:name="Light Shading Accent 5" w:semiHidden="0" w:uiPriority="60" w:unhideWhenUsed="0"/>
-    <w:lsdException w:name="Light List Accent 5" w:semiHidden="0" w:uiPriority="61" w:unhideWhenUsed="0"/>
-    <w:lsdException w:name="Light Grid Accent 5" w:semiHidden="0" w:uiPriority="62" w:unhideWhenUsed="0"/>
-    <w:lsdException w:name="Medium Shading 1 Accent 5" w:semiHidden="0" w:uiPriority="63" w:unhideWhenUsed="0"/>
-    <w:lsdException w:name="Medium Shading 2 Accent 5" w:semiHidden="0" w:uiPriority="64" w:unhideWhenUsed="0"/>
-    <w:lsdException w:name="Medium List 1 Accent 5" w:semiHidden="0" w:uiPriority="65" w:unhideWhenUsed="0"/>
-    <w:lsdException w:name="Medium List 2 Accent 5" w:semiHidden="0" w:uiPriority="66" w:unhideWhenUsed="0"/>
-    <w:lsdException w:name="Medium Grid 1 Accent 5" w:semiHidden="0" w:uiPriority="67" w:unhideWhenUsed="0"/>
-    <w:lsdException w:name="Medium Grid 2 Accent 5" w:semiHidden="0" w:uiPriority="68" w:unhideWhenUsed="0"/>
-    <w:lsdException w:name="Medium Grid 3 Accent 5" w:semiHidden="0" w:uiPriority="69" w:unhideWhenUsed="0"/>
-    <w:lsdException w:name="Dark List Accent 5" w:semiHidden="0" w:uiPriority="70" w:unhideWhenUsed="0"/>
-    <w:lsdException w:name="Colorful Shading Accent 5" w:semiHidden="0" w:uiPriority="71" w:unhideWhenUsed="0"/>
-    <w:lsdException w:name="Colorful List Accent 5" w:semiHidden="0" w:uiPriority="72" w:unhideWhenUsed="0"/>
-    <w:lsdException w:name="Colorful Grid Accent 5" w:semiHidden="0" w:uiPriority="73" w:unhideWhenUsed="0"/>
-    <w:lsdException w:name="Light Shading Accent 6" w:semiHidden="0" w:uiPriority="60" w:unhideWhenUsed="0"/>
-    <w:lsdException w:name="Light List Accent 6" w:semiHidden="0" w:uiPriority="61" w:unhideWhenUsed="0"/>
-    <w:lsdException w:name="Light Grid Accent 6" w:semiHidden="0" w:uiPriority="62" w:unhideWhenUsed="0"/>
-    <w:lsdException w:name="Medium Shading 1 Accent 6" w:semiHidden="0" w:uiPriority="63" w:unhideWhenUsed="0"/>
-    <w:lsdException w:name="Medium Shading 2 Accent 6" w:semiHidden="0" w:uiPriority="64" w:unhideWhenUsed="0"/>
-    <w:lsdException w:name="Medium List 1 Accent 6" w:semiHidden="0" w:uiPriority="65" w:unhideWhenUsed="0"/>
-    <w:lsdException w:name="Medium List 2 Accent 6" w:semiHidden="0" w:uiPriority="66" w:unhideWhenUsed="0"/>
-    <w:lsdException w:name="Medium Grid 1 Accent 6" w:semiHidden="0" w:uiPriority="67" w:unhideWhenUsed="0"/>
-    <w:lsdException w:name="Medium Grid 2 Accent 6" w:semiHidden="0" w:uiPriority="68" w:unhideWhenUsed="0"/>
-    <w:lsdException w:name="Medium Grid 3 Accent 6" w:semiHidden="0" w:uiPriority="69" w:unhideWhenUsed="0"/>
-    <w:lsdException w:name="Dark List Accent 6" w:semiHidden="0" w:uiPriority="70" w:unhideWhenUsed="0"/>
-    <w:lsdException w:name="Colorful Shading Accent 6" w:semiHidden="0" w:uiPriority="71" w:unhideWhenUsed="0"/>
-    <w:lsdException w:name="Colorful List Accent 6" w:semiHidden="0" w:uiPriority="72" w:unhideWhenUsed="0"/>
-    <w:lsdException w:name="Colorful Grid Accent 6" w:semiHidden="0" w:uiPriority="73" w:unhideWhenUsed="0"/>
-    <w:lsdException w:name="Subtle Emphasis" w:semiHidden="0" w:uiPriority="19" w:unhideWhenUsed="0" w:qFormat="1"/>
-    <w:lsdException w:name="Intense Emphasis" w:semiHidden="0" w:uiPriority="21" w:unhideWhenUsed="0" w:qFormat="1"/>
-    <w:lsdException w:name="Subtle Reference" w:semiHidden="0" w:uiPriority="31" w:unhideWhenUsed="0" w:qFormat="1"/>
-    <w:lsdException w:name="Intense Reference" w:semiHidden="0" w:uiPriority="32" w:unhideWhenUsed="0" w:qFormat="1"/>
-    <w:lsdException w:name="Book Title" w:semiHidden="0" w:uiPriority="33" w:unhideWhenUsed="0" w:qFormat="1"/>
-    <w:lsdException w:name="Bibliography" w:uiPriority="37"/>
-    <w:lsdException w:name="TOC Heading" w:uiPriority="39" w:qFormat="1"/>
-  </w:latentStyles>
-  <w:style w:type="paragraph" w:default="1" w:styleId="Normal">
-    <w:name w:val="Normal"/>
-    <w:qFormat/>
-  </w:style>
-  <w:style w:type="character" w:default="1" w:styleId="DefaultParagraphFont">
-    <w:name w:val="Default Paragraph Font"/>
-    <w:uiPriority w:val="1"/>
-    <w:semiHidden/>
-    <w:unhideWhenUsed/>
-  </w:style>
-  <w:style w:type="table" w:default="1" w:styleId="TableNormal">
-    <w:name w:val="Normal Table"/>
-    <w:uiPriority w:val="99"/>
-    <w:semiHidden/>
-    <w:unhideWhenUsed/>
-    <w:tblPr>
-      <w:tblInd w:w="0" w:type="dxa"/>
-      <w:tblCellMar>
-        <w:top w:w="0" w:type="dxa"/>
-        <w:left w:w="108" w:type="dxa"/>
-        <w:bottom w:w="0" w:type="dxa"/>
-        <w:right w:w="108" w:type="dxa"/>
-      </w:tblCellMar>
-    </w:tblPr>
-  </w:style>
-  <w:style w:type="numbering" w:default="1" w:styleId="NoList">
-    <w:name w:val="No List"/>
-    <w:uiPriority w:val="99"/>
-    <w:semiHidden/>
-    <w:unhideWhenUsed/>
-  </w:style>
-  <w:style w:type="paragraph" w:styleId="ListParagraph">
-    <w:name w:val="List Paragraph"/>
-    <w:basedOn w:val="Normal"/>
-    <w:uiPriority w:val="34"/>
-    <w:qFormat/>
-    <w:rsid w:val="00996B96"/>
-    <w:pPr>
-      <w:ind w:left="720"/>
-      <w:contextualSpacing/>
-    </w:pPr>
-  </w:style>
-</w:styles>
-</file>
-
-<file path=word/stylesWithEffects.xml><?xml version="1.0" encoding="utf-8"?>
-<w:styles xmlns:wpc="http://schemas.microsoft.com/office/word/2010/wordprocessingCanvas" xmlns:mc="http://schemas.openxmlformats.org/markup-compatibility/2006" xmlns:o="urn:schemas-microsoft-com:office:office" xmlns:r="http://schemas.openxmlformats.org/officeDocument/2006/relationships" xmlns:m="http://schemas.openxmlformats.org/officeDocument/2006/math" xmlns:v="urn:schemas-microsoft-com:vml" xmlns:wp14="http://schemas.microsoft.com/office/word/2010/wordprocessingDrawing" xmlns:wp="http://schemas.openxmlformats.org/drawingml/2006/wordprocessingDrawing" xmlns:w10="urn:schemas-microsoft-com:office:word" xmlns:w="http://schemas.openxmlformats.org/wordprocessingml/2006/main" xmlns:w14="http://schemas.microsoft.com/office/word/2010/wordml" xmlns:wpg="http://schemas.microsoft.com/office/word/2010/wordprocessingGroup" xmlns:wpi="http://schemas.microsoft.com/office/word/2010/wordprocessingInk" xmlns:wne="http://schemas.microsoft.com/office/word/2006/wordml" xmlns:wps="http://schemas.microsoft.com/office/word/2010/wordprocessingShape" mc:Ignorable="w14 wp14">
-  <w:docDefaults>
-    <w:rPrDefault>
-      <w:rPr>
-        <w:rFonts w:asciiTheme="minorHAnsi" w:eastAsiaTheme="minorHAnsi" w:hAnsiTheme="minorHAnsi" w:cstheme="minorBidi"/>
-        <w:sz w:val="22"/>
-        <w:szCs w:val="22"/>
-        <w:lang w:val="en-AU" w:eastAsia="en-US" w:bidi="ar-SA"/>
-      </w:rPr>
-    </w:rPrDefault>
-    <w:pPrDefault>
-      <w:pPr>
-        <w:spacing w:after="200" w:line="276" w:lineRule="auto"/>
-      </w:pPr>
-    </w:pPrDefault>
-  </w:docDefaults>
-  <w:latentStyles w:defLockedState="0" w:defUIPriority="99" w:defSemiHidden="1" w:defUnhideWhenUsed="1" w:defQFormat="0" w:count="267">
-    <w:lsdException w:name="Normal" w:semiHidden="0" w:uiPriority="0" w:unhideWhenUsed="0" w:qFormat="1"/>
-    <w:lsdException w:name="heading 1" w:semiHidden="0" w:uiPriority="9" w:unhideWhenUsed="0" w:qFormat="1"/>
-    <w:lsdException w:name="heading 2" w:uiPriority="9" w:qFormat="1"/>
-    <w:lsdException w:name="heading 3" w:uiPriority="9" w:qFormat="1"/>
-    <w:lsdException w:name="heading 4" w:uiPriority="9" w:qFormat="1"/>
-    <w:lsdException w:name="heading 5" w:uiPriority="9" w:qFormat="1"/>
-    <w:lsdException w:name="heading 6" w:uiPriority="9" w:qFormat="1"/>
-    <w:lsdException w:name="heading 7" w:uiPriority="9" w:qFormat="1"/>
-    <w:lsdException w:name="heading 8" w:uiPriority="9" w:qFormat="1"/>
-    <w:lsdException w:name="heading 9" w:uiPriority="9" w:qFormat="1"/>
-    <w:lsdException w:name="toc 1" w:uiPriority="39"/>
-    <w:lsdException w:name="toc 2" w:uiPriority="39"/>
-    <w:lsdException w:name="toc 3" w:uiPriority="39"/>
-    <w:lsdException w:name="toc 4" w:uiPriority="39"/>
-    <w:lsdException w:name="toc 5" w:uiPriority="39"/>
-    <w:lsdException w:name="toc 6" w:uiPriority="39"/>
-    <w:lsdException w:name="toc 7" w:uiPriority="39"/>
-    <w:lsdException w:name="toc 8" w:uiPriority="39"/>
-    <w:lsdException w:name="toc 9" w:uiPriority="39"/>
-    <w:lsdException w:name="caption" w:uiPriority="35" w:qFormat="1"/>
-    <w:lsdException w:name="Title" w:semiHidden="0" w:uiPriority="10" w:unhideWhenUsed="0" w:qFormat="1"/>
-    <w:lsdException w:name="Default Paragraph Font" w:uiPriority="1"/>
-    <w:lsdException w:name="Subtitle" w:semiHidden="0" w:uiPriority="11" w:unhideWhenUsed="0" w:qFormat="1"/>
-    <w:lsdException w:name="Strong" w:semiHidden="0" w:uiPriority="22" w:unhideWhenUsed="0" w:qFormat="1"/>
-    <w:lsdException w:name="Emphasis" w:semiHidden="0" w:uiPriority="20" w:unhideWhenUsed="0" w:qFormat="1"/>
-    <w:lsdException w:name="Table Grid" w:uiPriority="59"/>
-    <w:lsdException w:name="Placeholder Text" w:unhideWhenUsed="0"/>
-    <w:lsdException w:name="No Spacing" w:semiHidden="0" w:uiPriority="1" w:unhideWhenUsed="0" w:qFormat="1"/>
-    <w:lsdException w:name="Light Shading" w:semiHidden="0" w:uiPriority="60" w:unhideWhenUsed="0"/>
-    <w:lsdException w:name="Light List" w:semiHidden="0" w:uiPriority="61" w:unhideWhenUsed="0"/>
-    <w:lsdException w:name="Light Grid" w:semiHidden="0" w:uiPriority="62" w:unhideWhenUsed="0"/>
-    <w:lsdException w:name="Medium Shading 1" w:semiHidden="0" w:uiPriority="63" w:unhideWhenUsed="0"/>
-    <w:lsdException w:name="Medium Shading 2" w:semiHidden="0" w:uiPriority="64" w:unhideWhenUsed="0"/>
-    <w:lsdException w:name="Medium List 1" w:semiHidden="0" w:uiPriority="65" w:unhideWhenUsed="0"/>
-    <w:lsdException w:name="Medium List 2" w:semiHidden="0" w:uiPriority="66" w:unhideWhenUsed="0"/>
-    <w:lsdException w:name="Medium Grid 1" w:semiHidden="0" w:uiPriority="67" w:unhideWhenUsed="0"/>
-    <w:lsdException w:name="Medium Grid 2" w:semiHidden="0" w:uiPriority="68" w:unhideWhenUsed="0"/>
-    <w:lsdException w:name="Medium Grid 3" w:semiHidden="0" w:uiPriority="69" w:unhideWhenUsed="0"/>
-    <w:lsdException w:name="Dark List" w:semiHidden="0" w:uiPriority="70" w:unhideWhenUsed="0"/>
-    <w:lsdException w:name="Colorful Shading" w:semiHidden="0" w:uiPriority="71" w:unhideWhenUsed="0"/>
-    <w:lsdException w:name="Colorful List" w:semiHidden="0" w:uiPriority="72" w:unhideWhenUsed="0"/>
-    <w:lsdException w:name="Colorful Grid" w:semiHidden="0" w:uiPriority="73" w:unhideWhenUsed="0"/>
-    <w:lsdException w:name="Light Shading Accent 1" w:semiHidden="0" w:uiPriority="60" w:unhideWhenUsed="0"/>
-    <w:lsdException w:name="Light List Accent 1" w:semiHidden="0" w:uiPriority="61" w:unhideWhenUsed="0"/>
-    <w:lsdException w:name="Light Grid Accent 1" w:semiHidden="0" w:uiPriority="62" w:unhideWhenUsed="0"/>
-    <w:lsdException w:name="Medium Shading 1 Accent 1" w:semiHidden="0" w:uiPriority="63" w:unhideWhenUsed="0"/>
-    <w:lsdException w:name="Medium Shading 2 Accent 1" w:semiHidden="0" w:uiPriority="64" w:unhideWhenUsed="0"/>
-    <w:lsdException w:name="Medium List 1 Accent 1" w:semiHidden="0" w:uiPriority="65" w:unhideWhenUsed="0"/>
-    <w:lsdException w:name="Revision" w:unhideWhenUsed="0"/>
-    <w:lsdException w:name="List Paragraph" w:semiHidden="0" w:uiPriority="34" w:unhideWhenUsed="0" w:qFormat="1"/>
-    <w:lsdException w:name="Quote" w:semiHidden="0" w:uiPriority="29" w:unhideWhenUsed="0" w:qFormat="1"/>
-    <w:lsdException w:name="Intense Quote" w:semiHidden="0" w:uiPriority="30" w:unhideWhenUsed="0" w:qFormat="1"/>
-    <w:lsdException w:name="Medium List 2 Accent 1" w:semiHidden="0" w:uiPriority="66" w:unhideWhenUsed="0"/>
-    <w:lsdException w:name="Medium Grid 1 Accent 1" w:semiHidden="0" w:uiPriority="67" w:unhideWhenUsed="0"/>
-    <w:lsdException w:name="Medium Grid 2 Accent 1" w:semiHidden="0" w:uiPriority="68" w:unhideWhenUsed="0"/>
-    <w:lsdException w:name="Medium Grid 3 Accent 1" w:semiHidden="0" w:uiPriority="69" w:unhideWhenUsed="0"/>
-    <w:lsdException w:name="Dark List Accent 1" w:semiHidden="0" w:uiPriority="70" w:unhideWhenUsed="0"/>
-    <w:lsdException w:name="Colorful Shading Accent 1" w:semiHidden="0" w:uiPriority="71" w:unhideWhenUsed="0"/>
-    <w:lsdException w:name="Colorful List Accent 1" w:semiHidden="0" w:uiPriority="72" w:unhideWhenUsed="0"/>
-    <w:lsdException w:name="Colorful Grid Accent 1" w:semiHidden="0" w:uiPriority="73" w:unhideWhenUsed="0"/>
-    <w:lsdException w:name="Light Shading Accent 2" w:semiHidden="0" w:uiPriority="60" w:unhideWhenUsed="0"/>
-    <w:lsdException w:name="Light List Accent 2" w:semiHidden="0" w:uiPriority="61" w:unhideWhenUsed="0"/>
-    <w:lsdException w:name="Light Grid Accent 2" w:semiHidden="0" w:uiPriority="62" w:unhideWhenUsed="0"/>
-    <w:lsdException w:name="Medium Shading 1 Accent 2" w:semiHidden="0" w:uiPriority="63" w:unhideWhenUsed="0"/>
-    <w:lsdException w:name="Medium Shading 2 Accent 2" w:semiHidden="0" w:uiPriority="64" w:unhideWhenUsed="0"/>
-    <w:lsdException w:name="Medium List 1 Accent 2" w:semiHidden="0" w:uiPriority="65" w:unhideWhenUsed="0"/>
-    <w:lsdException w:name="Medium List 2 Accent 2" w:semiHidden="0" w:uiPriority="66" w:unhideWhenUsed="0"/>
-    <w:lsdException w:name="Medium Grid 1 Accent 2" w:semiHidden="0" w:uiPriority="67" w:unhideWhenUsed="0"/>
-    <w:lsdException w:name="Medium Grid 2 Accent 2" w:semiHidden="0" w:uiPriority="68" w:unhideWhenUsed="0"/>
-    <w:lsdException w:name="Medium Grid 3 Accent 2" w:semiHidden="0" w:uiPriority="69" w:unhideWhenUsed="0"/>
-    <w:lsdException w:name="Dark List Accent 2" w:semiHidden="0" w:uiPriority="70" w:unhideWhenUsed="0"/>
-    <w:lsdException w:name="Colorful Shading Accent 2" w:semiHidden="0" w:uiPriority="71" w:unhideWhenUsed="0"/>
-    <w:lsdException w:name="Colorful List Accent 2" w:semiHidden="0" w:uiPriority="72" w:unhideWhenUsed="0"/>
-    <w:lsdException w:name="Colorful Grid Accent 2" w:semiHidden="0" w:uiPriority="73" w:unhideWhenUsed="0"/>
-    <w:lsdException w:name="Light Shading Accent 3" w:semiHidden="0" w:uiPriority="60" w:unhideWhenUsed="0"/>
-    <w:lsdException w:name="Light List Accent 3" w:semiHidden="0" w:uiPriority="61" w:unhideWhenUsed="0"/>
-    <w:lsdException w:name="Light Grid Accent 3" w:semiHidden="0" w:uiPriority="62" w:unhideWhenUsed="0"/>
-    <w:lsdException w:name="Medium Shading 1 Accent 3" w:semiHidden="0" w:uiPriority="63" w:unhideWhenUsed="0"/>
-    <w:lsdException w:name="Medium Shading 2 Accent 3" w:semiHidden="0" w:uiPriority="64" w:unhideWhenUsed="0"/>
-    <w:lsdException w:name="Medium List 1 Accent 3" w:semiHidden="0" w:uiPriority="65" w:unhideWhenUsed="0"/>
-    <w:lsdException w:name="Medium List 2 Accent 3" w:semiHidden="0" w:uiPriority="66" w:unhideWhenUsed="0"/>
-    <w:lsdException w:name="Medium Grid 1 Accent 3" w:semiHidden="0" w:uiPriority="67" w:unhideWhenUsed="0"/>
-    <w:lsdException w:name="Medium Grid 2 Accent 3" w:semiHidden="0" w:uiPriority="68" w:unhideWhenUsed="0"/>
-    <w:lsdException w:name="Medium Grid 3 Accent 3" w:semiHidden="0" w:uiPriority="69" w:unhideWhenUsed="0"/>
-    <w:lsdException w:name="Dark List Accent 3" w:semiHidden="0" w:uiPriority="70" w:unhideWhenUsed="0"/>
-    <w:lsdException w:name="Colorful Shading Accent 3" w:semiHidden="0" w:uiPriority="71" w:unhideWhenUsed="0"/>
-    <w:lsdException w:name="Colorful List Accent 3" w:semiHidden="0" w:uiPriority="72" w:unhideWhenUsed="0"/>
-    <w:lsdException w:name="Colorful Grid Accent 3" w:semiHidden="0" w:uiPriority="73" w:unhideWhenUsed="0"/>
-    <w:lsdException w:name="Light Shading Accent 4" w:semiHidden="0" w:uiPriority="60" w:unhideWhenUsed="0"/>
-    <w:lsdException w:name="Light List Accent 4" w:semiHidden="0" w:uiPriority="61" w:unhideWhenUsed="0"/>
-    <w:lsdException w:name="Light Grid Accent 4" w:semiHidden="0" w:uiPriority="62" w:unhideWhenUsed="0"/>
-    <w:lsdException w:name="Medium Shading 1 Accent 4" w:semiHidden="0" w:uiPriority="63" w:unhideWhenUsed="0"/>
-    <w:lsdException w:name="Medium Shading 2 Accent 4" w:semiHidden="0" w:uiPriority="64" w:unhideWhenUsed="0"/>
-    <w:lsdException w:name="Medium List 1 Accent 4" w:semiHidden="0" w:uiPriority="65" w:unhideWhenUsed="0"/>
-    <w:lsdException w:name="Medium List 2 Accent 4" w:semiHidden="0" w:uiPriority="66" w:unhideWhenUsed="0"/>
-    <w:lsdException w:name="Medium Grid 1 Accent 4" w:semiHidden="0" w:uiPriority="67" w:unhideWhenUsed="0"/>
-    <w:lsdException w:name="Medium Grid 2 Accent 4" w:semiHidden="0" w:uiPriority="68" w:unhideWhenUsed="0"/>
-    <w:lsdException w:name="Medium Grid 3 Accent 4" w:semiHidden="0" w:uiPriority="69" w:unhideWhenUsed="0"/>
-    <w:lsdException w:name="Dark List Accent 4" w:semiHidden="0" w:uiPriority="70" w:unhideWhenUsed="0"/>
-    <w:lsdException w:name="Colorful Shading Accent 4" w:semiHidden="0" w:uiPriority="71" w:unhideWhenUsed="0"/>
-    <w:lsdException w:name="Colorful List Accent 4" w:semiHidden="0" w:uiPriority="72" w:unhideWhenUsed="0"/>
-    <w:lsdException w:name="Colorful Grid Accent 4" w:semiHidden="0" w:uiPriority="73" w:unhideWhenUsed="0"/>
-    <w:lsdException w:name="Light Shading Accent 5" w:semiHidden="0" w:uiPriority="60" w:unhideWhenUsed="0"/>
-    <w:lsdException w:name="Light List Accent 5" w:semiHidden="0" w:uiPriority="61" w:unhideWhenUsed="0"/>
-    <w:lsdException w:name="Light Grid Accent 5" w:semiHidden="0" w:uiPriority="62" w:unhideWhenUsed="0"/>
-    <w:lsdException w:name="Medium Shading 1 Accent 5" w:semiHidden="0" w:uiPriority="63" w:unhideWhenUsed="0"/>
-    <w:lsdException w:name="Medium Shading 2 Accent 5" w:semiHidden="0" w:uiPriority="64" w:unhideWhenUsed="0"/>
-    <w:lsdException w:name="Medium List 1 Accent 5" w:semiHidden="0" w:uiPriority="65" w:unhideWhenUsed="0"/>
-    <w:lsdException w:name="Medium List 2 Accent 5" w:semiHidden="0" w:uiPriority="66" w:unhideWhenUsed="0"/>
-    <w:lsdException w:name="Medium Grid 1 Accent 5" w:semiHidden="0" w:uiPriority="67" w:unhideWhenUsed="0"/>
-    <w:lsdException w:name="Medium Grid 2 Accent 5" w:semiHidden="0" w:uiPriority="68" w:unhideWhenUsed="0"/>
-    <w:lsdException w:name="Medium Grid 3 Accent 5" w:semiHidden="0" w:uiPriority="69" w:unhideWhenUsed="0"/>
-    <w:lsdException w:name="Dark List Accent 5" w:semiHidden="0" w:uiPriority="70" w:unhideWhenUsed="0"/>
-    <w:lsdException w:name="Colorful Shading Accent 5" w:semiHidden="0" w:uiPriority="71" w:unhideWhenUsed="0"/>
-    <w:lsdException w:name="Colorful List Accent 5" w:semiHidden="0" w:uiPriority="72" w:unhideWhenUsed="0"/>
-    <w:lsdException w:name="Colorful Grid Accent 5" w:semiHidden="0" w:uiPriority="73" w:unhideWhenUsed="0"/>
-    <w:lsdException w:name="Light Shading Accent 6" w:semiHidden="0" w:uiPriority="60" w:unhideWhenUsed="0"/>
-    <w:lsdException w:name="Light List Accent 6" w:semiHidden="0" w:uiPriority="61" w:unhideWhenUsed="0"/>
-    <w:lsdException w:name="Light Grid Accent 6" w:semiHidden="0" w:uiPriority="62" w:unhideWhenUsed="0"/>
-    <w:lsdException w:name="Medium Shading 1 Accent 6" w:semiHidden="0" w:uiPriority="63" w:unhideWhenUsed="0"/>
-    <w:lsdException w:name="Medium Shading 2 Accent 6" w:semiHidden="0" w:uiPriority="64" w:unhideWhenUsed="0"/>
-    <w:lsdException w:name="Medium List 1 Accent 6" w:semiHidden="0" w:uiPriority="65" w:unhideWhenUsed="0"/>
-    <w:lsdException w:name="Medium List 2 Accent 6" w:semiHidden="0" w:uiPriority="66" w:unhideWhenUsed="0"/>
-    <w:lsdException w:name="Medium Grid 1 Accent 6" w:semiHidden="0" w:uiPriority="67" w:unhideWhenUsed="0"/>
-    <w:lsdException w:name="Medium Grid 2 Accent 6" w:semiHidden="0" w:uiPriority="68" w:unhideWhenUsed="0"/>
-    <w:lsdException w:name="Medium Grid 3 Accent 6" w:semiHidden="0" w:uiPriority="69" w:unhideWhenUsed="0"/>
-    <w:lsdException w:name="Dark List Accent 6" w:semiHidden="0" w:uiPriority="70" w:unhideWhenUsed="0"/>
-    <w:lsdException w:name="Colorful Shading Accent 6" w:semiHidden="0" w:uiPriority="71" w:unhideWhenUsed="0"/>
-    <w:lsdException w:name="Colorful List Accent 6" w:semiHidden="0" w:uiPriority="72" w:unhideWhenUsed="0"/>
-    <w:lsdException w:name="Colorful Grid Accent 6" w:semiHidden="0" w:uiPriority="73" w:unhideWhenUsed="0"/>
-    <w:lsdException w:name="Subtle Emphasis" w:semiHidden="0" w:uiPriority="19" w:unhideWhenUsed="0" w:qFormat="1"/>
-    <w:lsdException w:name="Intense Emphasis" w:semiHidden="0" w:uiPriority="21" w:unhideWhenUsed="0" w:qFormat="1"/>
-    <w:lsdException w:name="Subtle Reference" w:semiHidden="0" w:uiPriority="31" w:unhideWhenUsed="0" w:qFormat="1"/>
-    <w:lsdException w:name="Intense Reference" w:semiHidden="0" w:uiPriority="32" w:unhideWhenUsed="0" w:qFormat="1"/>
-    <w:lsdException w:name="Book Title" w:semiHidden="0" w:uiPriority="33" w:unhideWhenUsed="0" w:qFormat="1"/>
-    <w:lsdException w:name="Bibliography" w:uiPriority="37"/>
-    <w:lsdException w:name="TOC Heading" w:uiPriority="39" w:qFormat="1"/>
+  <w:latentStyles w:defLockedState="0" w:defUIPriority="99" w:defSemiHidden="0" w:defUnhideWhenUsed="0" w:defQFormat="0" w:count="375">
+    <w:lsdException w:name="Normal" w:uiPriority="0" w:qFormat="1"/>
+    <w:lsdException w:name="heading 1" w:uiPriority="9" w:qFormat="1"/>
+    <w:lsdException w:name="heading 2" w:semiHidden="1" w:uiPriority="9" w:unhideWhenUsed="1" w:qFormat="1"/>
+    <w:lsdException w:name="heading 3" w:semiHidden="1" w:uiPriority="9" w:unhideWhenUsed="1" w:qFormat="1"/>
+    <w:lsdException w:name="heading 4" w:semiHidden="1" w:uiPriority="9" w:unhideWhenUsed="1" w:qFormat="1"/>
+    <w:lsdException w:name="heading 5" w:semiHidden="1" w:uiPriority="9" w:unhideWhenUsed="1" w:qFormat="1"/>
+    <w:lsdException w:name="heading 6" w:semiHidden="1" w:uiPriority="9" w:unhideWhenUsed="1" w:qFormat="1"/>
+    <w:lsdException w:name="heading 7" w:semiHidden="1" w:uiPriority="9" w:unhideWhenUsed="1" w:qFormat="1"/>
+    <w:lsdException w:name="heading 8" w:semiHidden="1" w:uiPriority="9" w:unhideWhenUsed="1" w:qFormat="1"/>
+    <w:lsdException w:name="heading 9" w:semiHidden="1" w:uiPriority="9" w:unhideWhenUsed="1" w:qFormat="1"/>
+    <w:lsdException w:name="index 1" w:semiHidden="1" w:unhideWhenUsed="1"/>
+    <w:lsdException w:name="index 2" w:semiHidden="1" w:unhideWhenUsed="1"/>
+    <w:lsdException w:name="index 3" w:semiHidden="1" w:unhideWhenUsed="1"/>
+    <w:lsdException w:name="index 4" w:semiHidden="1" w:unhideWhenUsed="1"/>
+    <w:lsdException w:name="index 5" w:semiHidden="1" w:unhideWhenUsed="1"/>
+    <w:lsdException w:name="index 6" w:semiHidden="1" w:unhideWhenUsed="1"/>
+    <w:lsdException w:name="index 7" w:semiHidden="1" w:unhideWhenUsed="1"/>
+    <w:lsdException w:name="index 8" w:semiHidden="1" w:unhideWhenUsed="1"/>
+    <w:lsdException w:name="index 9" w:semiHidden="1" w:unhideWhenUsed="1"/>
+    <w:lsdException w:name="toc 1" w:semiHidden="1" w:uiPriority="39" w:unhideWhenUsed="1"/>
+    <w:lsdException w:name="toc 2" w:semiHidden="1" w:uiPriority="39" w:unhideWhenUsed="1"/>
+    <w:lsdException w:name="toc 3" w:semiHidden="1" w:uiPriority="39" w:unhideWhenUsed="1"/>
+    <w:lsdException w:name="toc 4" w:semiHidden="1" w:uiPriority="39" w:unhideWhenUsed="1"/>
+    <w:lsdException w:name="toc 5" w:semiHidden="1" w:uiPriority="39" w:unhideWhenUsed="1"/>
+    <w:lsdException w:name="toc 6" w:semiHidden="1" w:uiPriority="39" w:unhideWhenUsed="1"/>
+    <w:lsdException w:name="toc 7" w:semiHidden="1" w:uiPriority="39" w:unhideWhenUsed="1"/>
+    <w:lsdException w:name="toc 8" w:semiHidden="1" w:uiPriority="39" w:unhideWhenUsed="1"/>
+    <w:lsdException w:name="toc 9" w:semiHidden="1" w:uiPriority="39" w:unhideWhenUsed="1"/>
+    <w:lsdException w:name="Normal Indent" w:semiHidden="1" w:unhideWhenUsed="1"/>
+    <w:lsdException w:name="footnote text" w:semiHidden="1" w:unhideWhenUsed="1"/>
+    <w:lsdException w:name="annotation text" w:semiHidden="1" w:unhideWhenUsed="1"/>
+    <w:lsdException w:name="header" w:semiHidden="1" w:unhideWhenUsed="1"/>
+    <w:lsdException w:name="footer" w:semiHidden="1" w:unhideWhenUsed="1"/>
+    <w:lsdException w:name="index heading" w:semiHidden="1" w:unhideWhenUsed="1"/>
+    <w:lsdException w:name="caption" w:semiHidden="1" w:uiPriority="35" w:unhideWhenUsed="1" w:qFormat="1"/>
+    <w:lsdException w:name="table of figures" w:semiHidden="1" w:unhideWhenUsed="1"/>
+    <w:lsdException w:name="envelope address" w:semiHidden="1" w:unhideWhenUsed="1"/>
+    <w:lsdException w:name="envelope return" w:semiHidden="1" w:unhideWhenUsed="1"/>
+    <w:lsdException w:name="footnote reference" w:semiHidden="1" w:unhideWhenUsed="1"/>
+    <w:lsdException w:name="annotation reference" w:semiHidden="1" w:unhideWhenUsed="1"/>
+    <w:lsdException w:name="line number" w:semiHidden="1" w:unhideWhenUsed="1"/>
+    <w:lsdException w:name="page number" w:semiHidden="1" w:unhideWhenUsed="1"/>
+    <w:lsdException w:name="endnote reference" w:semiHidden="1" w:unhideWhenUsed="1"/>
+    <w:lsdException w:name="endnote text" w:semiHidden="1" w:unhideWhenUsed="1"/>
+    <w:lsdException w:name="table of authorities" w:semiHidden="1" w:unhideWhenUsed="1"/>
+    <w:lsdException w:name="macro" w:semiHidden="1" w:unhideWhenUsed="1"/>
+    <w:lsdException w:name="toa heading" w:semiHidden="1" w:unhideWhenUsed="1"/>
+    <w:lsdException w:name="List" w:semiHidden="1" w:unhideWhenUsed="1"/>
+    <w:lsdException w:name="List Bullet" w:semiHidden="1" w:unhideWhenUsed="1"/>
+    <w:lsdException w:name="List Number" w:semiHidden="1" w:unhideWhenUsed="1"/>
+    <w:lsdException w:name="List 2" w:semiHidden="1" w:unhideWhenUsed="1"/>
+    <w:lsdException w:name="List 3" w:semiHidden="1" w:unhideWhenUsed="1"/>
+    <w:lsdException w:name="List 4" w:semiHidden="1" w:unhideWhenUsed="1"/>
+    <w:lsdException w:name="List 5" w:semiHidden="1" w:unhideWhenUsed="1"/>
+    <w:lsdException w:name="List Bullet 2" w:semiHidden="1" w:unhideWhenUsed="1"/>
+    <w:lsdException w:name="List Bullet 3" w:semiHidden="1" w:unhideWhenUsed="1"/>
+    <w:lsdException w:name="List Bullet 4" w:semiHidden="1" w:unhideWhenUsed="1"/>
+    <w:lsdException w:name="List Bullet 5" w:semiHidden="1" w:unhideWhenUsed="1"/>
+    <w:lsdException w:name="List Number 2" w:semiHidden="1" w:unhideWhenUsed="1"/>
+    <w:lsdException w:name="List Number 3" w:semiHidden="1" w:unhideWhenUsed="1"/>
+    <w:lsdException w:name="List Number 4" w:semiHidden="1" w:unhideWhenUsed="1"/>
+    <w:lsdException w:name="List Number 5" w:semiHidden="1" w:unhideWhenUsed="1"/>
+    <w:lsdException w:name="Title" w:uiPriority="10" w:qFormat="1"/>
+    <w:lsdException w:name="Closing" w:semiHidden="1" w:unhideWhenUsed="1"/>
+    <w:lsdException w:name="Signature" w:semiHidden="1" w:unhideWhenUsed="1"/>
+    <w:lsdException w:name="Default Paragraph Font" w:semiHidden="1" w:uiPriority="1" w:unhideWhenUsed="1"/>
+    <w:lsdException w:name="Body Text" w:semiHidden="1" w:unhideWhenUsed="1"/>
+    <w:lsdException w:name="Body Text Indent" w:semiHidden="1" w:unhideWhenUsed="1"/>
+    <w:lsdException w:name="List Continue" w:semiHidden="1" w:unhideWhenUsed="1"/>
+    <w:lsdException w:name="List Continue 2" w:semiHidden="1" w:unhideWhenUsed="1"/>
+    <w:lsdException w:name="List Continue 3" w:semiHidden="1" w:unhideWhenUsed="1"/>
+    <w:lsdException w:name="List Continue 4" w:semiHidden="1" w:unhideWhenUsed="1"/>
+    <w:lsdException w:name="List Continue 5" w:semiHidden="1" w:unhideWhenUsed="1"/>
+    <w:lsdException w:name="Message Header" w:semiHidden="1" w:unhideWhenUsed="1"/>
+    <w:lsdException w:name="Subtitle" w:uiPriority="11" w:qFormat="1"/>
+    <w:lsdException w:name="Salutation" w:semiHidden="1" w:unhideWhenUsed="1"/>
+    <w:lsdException w:name="Date" w:semiHidden="1" w:unhideWhenUsed="1"/>
+    <w:lsdException w:name="Body Text First Indent" w:semiHidden="1" w:unhideWhenUsed="1"/>
+    <w:lsdException w:name="Body Text First Indent 2" w:semiHidden="1" w:unhideWhenUsed="1"/>
+    <w:lsdException w:name="Note Heading" w:semiHidden="1" w:unhideWhenUsed="1"/>
+    <w:lsdException w:name="Body Text 2" w:semiHidden="1" w:unhideWhenUsed="1"/>
+    <w:lsdException w:name="Body Text 3" w:semiHidden="1" w:unhideWhenUsed="1"/>
+    <w:lsdException w:name="Body Text Indent 2" w:semiHidden="1" w:unhideWhenUsed="1"/>
+    <w:lsdException w:name="Body Text Indent 3" w:semiHidden="1" w:unhideWhenUsed="1"/>
+    <w:lsdException w:name="Block Text" w:semiHidden="1" w:unhideWhenUsed="1"/>
+    <w:lsdException w:name="Hyperlink" w:semiHidden="1" w:unhideWhenUsed="1"/>
+    <w:lsdException w:name="FollowedHyperlink" w:semiHidden="1" w:unhideWhenUsed="1"/>
+    <w:lsdException w:name="Strong" w:uiPriority="22" w:qFormat="1"/>
+    <w:lsdException w:name="Emphasis" w:uiPriority="20" w:qFormat="1"/>
+    <w:lsdException w:name="Document Map" w:semiHidden="1" w:unhideWhenUsed="1"/>
+    <w:lsdException w:name="Plain Text" w:semiHidden="1" w:unhideWhenUsed="1"/>
+    <w:lsdException w:name="E-mail Signature" w:semiHidden="1" w:unhideWhenUsed="1"/>
+    <w:lsdException w:name="HTML Top of Form" w:semiHidden="1" w:unhideWhenUsed="1"/>
+    <w:lsdException w:name="HTML Bottom of Form" w:semiHidden="1" w:unhideWhenUsed="1"/>
+    <w:lsdException w:name="Normal (Web)" w:semiHidden="1" w:unhideWhenUsed="1"/>
+    <w:lsdException w:name="HTML Acronym" w:semiHidden="1" w:unhideWhenUsed="1"/>
+    <w:lsdException w:name="HTML Address" w:semiHidden="1" w:unhideWhenUsed="1"/>
+    <w:lsdException w:name="HTML Cite" w:semiHidden="1" w:unhideWhenUsed="1"/>
+    <w:lsdException w:name="HTML Code" w:semiHidden="1" w:unhideWhenUsed="1"/>
+    <w:lsdException w:name="HTML Definition" w:semiHidden="1" w:unhideWhenUsed="1"/>
+    <w:lsdException w:name="HTML Keyboard" w:semiHidden="1" w:unhideWhenUsed="1"/>
+    <w:lsdException w:name="HTML Preformatted" w:semiHidden="1" w:unhideWhenUsed="1"/>
+    <w:lsdException w:name="HTML Sample" w:semiHidden="1" w:unhideWhenUsed="1"/>
+    <w:lsdException w:name="HTML Typewriter" w:semiHidden="1" w:unhideWhenUsed="1"/>
+    <w:lsdException w:name="HTML Variable" w:semiHidden="1" w:unhideWhenUsed="1"/>
+    <w:lsdException w:name="Normal Table" w:semiHidden="1" w:unhideWhenUsed="1"/>
+    <w:lsdException w:name="annotation subject" w:semiHidden="1" w:unhideWhenUsed="1"/>
+    <w:lsdException w:name="No List" w:semiHidden="1" w:unhideWhenUsed="1"/>
+    <w:lsdException w:name="Outline List 1" w:semiHidden="1" w:unhideWhenUsed="1"/>
+    <w:lsdException w:name="Outline List 2" w:semiHidden="1" w:unhideWhenUsed="1"/>
+    <w:lsdException w:name="Outline List 3" w:semiHidden="1" w:unhideWhenUsed="1"/>
+    <w:lsdException w:name="Table Simple 1" w:semiHidden="1" w:unhideWhenUsed="1"/>
+    <w:lsdException w:name="Table Simple 2" w:semiHidden="1" w:unhideWhenUsed="1"/>
+    <w:lsdException w:name="Table Simple 3" w:semiHidden="1" w:unhideWhenUsed="1"/>
+    <w:lsdException w:name="Table Classic 1" w:semiHidden="1" w:unhideWhenUsed="1"/>
+    <w:lsdException w:name="Table Classic 2" w:semiHidden="1" w:unhideWhenUsed="1"/>
+    <w:lsdException w:name="Table Classic 3" w:semiHidden="1" w:unhideWhenUsed="1"/>
+    <w:lsdException w:name="Table Classic 4" w:semiHidden="1" w:unhideWhenUsed="1"/>
+    <w:lsdException w:name="Table Colorful 1" w:semiHidden="1" w:unhideWhenUsed="1"/>
+    <w:lsdException w:name="Table Colorful 2" w:semiHidden="1" w:unhideWhenUsed="1"/>
+    <w:lsdException w:name="Table Colorful 3" w:semiHidden="1" w:unhideWhenUsed="1"/>
+    <w:lsdException w:name="Table Columns 1" w:semiHidden="1" w:unhideWhenUsed="1"/>
+    <w:lsdException w:name="Table Columns 2" w:semiHidden="1" w:unhideWhenUsed="1"/>
+    <w:lsdException w:name="Table Columns 3" w:semiHidden="1" w:unhideWhenUsed="1"/>
+    <w:lsdException w:name="Table Columns 4" w:semiHidden="1" w:unhideWhenUsed="1"/>
+    <w:lsdException w:name="Table Columns 5" w:semiHidden="1" w:unhideWhenUsed="1"/>
+    <w:lsdException w:name="Table Grid 1" w:semiHidden="1" w:unhideWhenUsed="1"/>
+    <w:lsdException w:name="Table Grid 2" w:semiHidden="1" w:unhideWhenUsed="1"/>
+    <w:lsdException w:name="Table Grid 3" w:semiHidden="1" w:unhideWhenUsed="1"/>
+    <w:lsdException w:name="Table Grid 4" w:semiHidden="1" w:unhideWhenUsed="1"/>
+    <w:lsdException w:name="Table Grid 5" w:semiHidden="1" w:unhideWhenUsed="1"/>
+    <w:lsdException w:name="Table Grid 6" w:semiHidden="1" w:unhideWhenUsed="1"/>
+    <w:lsdException w:name="Table Grid 7" w:semiHidden="1" w:unhideWhenUsed="1"/>
+    <w:lsdException w:name="Table Grid 8" w:semiHidden="1" w:unhideWhenUsed="1"/>
+    <w:lsdException w:name="Table List 1" w:semiHidden="1" w:unhideWhenUsed="1"/>
+    <w:lsdException w:name="Table List 2" w:semiHidden="1" w:unhideWhenUsed="1"/>
+    <w:lsdException w:name="Table List 3" w:semiHidden="1" w:unhideWhenUsed="1"/>
+    <w:lsdException w:name="Table List 4" w:semiHidden="1" w:unhideWhenUsed="1"/>
+    <w:lsdException w:name="Table List 5" w:semiHidden="1" w:unhideWhenUsed="1"/>
+    <w:lsdException w:name="Table List 6" w:semiHidden="1" w:unhideWhenUsed="1"/>
+    <w:lsdException w:name="Table List 7" w:semiHidden="1" w:unhideWhenUsed="1"/>
+    <w:lsdException w:name="Table List 8" w:semiHidden="1" w:unhideWhenUsed="1"/>
+    <w:lsdException w:name="Table 3D effects 1" w:semiHidden="1" w:unhideWhenUsed="1"/>
+    <w:lsdException w:name="Table 3D effects 2" w:semiHidden="1" w:unhideWhenUsed="1"/>
+    <w:lsdException w:name="Table 3D effects 3" w:semiHidden="1" w:unhideWhenUsed="1"/>
+    <w:lsdException w:name="Table Contemporary" w:semiHidden="1" w:unhideWhenUsed="1"/>
+    <w:lsdException w:name="Table Elegant" w:semiHidden="1" w:unhideWhenUsed="1"/>
+    <w:lsdException w:name="Table Professional" w:semiHidden="1" w:unhideWhenUsed="1"/>
+    <w:lsdException w:name="Table Subtle 1" w:semiHidden="1" w:unhideWhenUsed="1"/>
+    <w:lsdException w:name="Table Subtle 2" w:semiHidden="1" w:unhideWhenUsed="1"/>
+    <w:lsdException w:name="Table Web 1" w:semiHidden="1" w:unhideWhenUsed="1"/>
+    <w:lsdException w:name="Table Web 2" w:semiHidden="1" w:unhideWhenUsed="1"/>
+    <w:lsdException w:name="Table Web 3" w:semiHidden="1" w:unhideWhenUsed="1"/>
+    <w:lsdException w:name="Balloon Text" w:semiHidden="1" w:unhideWhenUsed="1"/>
+    <w:lsdException w:name="Table Grid" w:semiHidden="1" w:uiPriority="59" w:unhideWhenUsed="1"/>
+    <w:lsdException w:name="Table Theme" w:semiHidden="1" w:unhideWhenUsed="1"/>
+    <w:lsdException w:name="Placeholder Text" w:semiHidden="1"/>
+    <w:lsdException w:name="No Spacing" w:uiPriority="1" w:qFormat="1"/>
+    <w:lsdException w:name="Light Shading" w:uiPriority="60"/>
+    <w:lsdException w:name="Light List" w:uiPriority="61"/>
+    <w:lsdException w:name="Light Grid" w:uiPriority="62"/>
+    <w:lsdException w:name="Medium Shading 1" w:uiPriority="63"/>
+    <w:lsdException w:name="Medium Shading 2" w:uiPriority="64"/>
+    <w:lsdException w:name="Medium List 1" w:uiPriority="65"/>
+    <w:lsdException w:name="Medium List 2" w:uiPriority="66"/>
+    <w:lsdException w:name="Medium Grid 1" w:uiPriority="67"/>
+    <w:lsdException w:name="Medium Grid 2" w:uiPriority="68"/>
+    <w:lsdException w:name="Medium Grid 3" w:uiPriority="69"/>
+    <w:lsdException w:name="Dark List" w:uiPriority="70"/>
+    <w:lsdException w:name="Colorful Shading" w:uiPriority="71"/>
+    <w:lsdException w:name="Colorful List" w:uiPriority="72"/>
+    <w:lsdException w:name="Colorful Grid" w:uiPriority="73"/>
+    <w:lsdException w:name="Light Shading Accent 1" w:uiPriority="60"/>
+    <w:lsdException w:name="Light List Accent 1" w:uiPriority="61"/>
+    <w:lsdException w:name="Light Grid Accent 1" w:uiPriority="62"/>
+    <w:lsdException w:name="Medium Shading 1 Accent 1" w:uiPriority="63"/>
+    <w:lsdException w:name="Medium Shading 2 Accent 1" w:uiPriority="64"/>
+    <w:lsdException w:name="Medium List 1 Accent 1" w:uiPriority="65"/>
+    <w:lsdException w:name="Revision" w:semiHidden="1"/>
+    <w:lsdException w:name="List Paragraph" w:uiPriority="34" w:qFormat="1"/>
+    <w:lsdException w:name="Quote" w:uiPriority="29" w:qFormat="1"/>
+    <w:lsdException w:name="Intense Quote" w:uiPriority="30" w:qFormat="1"/>
+    <w:lsdException w:name="Medium List 2 Accent 1" w:uiPriority="66"/>
+    <w:lsdException w:name="Medium Grid 1 Accent 1" w:uiPriority="67"/>
+    <w:lsdException w:name="Medium Grid 2 Accent 1" w:uiPriority="68"/>
+    <w:lsdException w:name="Medium Grid 3 Accent 1" w:uiPriority="69"/>
+    <w:lsdException w:name="Dark List Accent 1" w:uiPriority="70"/>
+    <w:lsdException w:name="Colorful Shading Accent 1" w:uiPriority="71"/>
+    <w:lsdException w:name="Colorful List Accent 1" w:uiPriority="72"/>
+    <w:lsdException w:name="Colorful Grid Accent 1" w:uiPriority="73"/>
+    <w:lsdException w:name="Light Shading Accent 2" w:uiPriority="60"/>
+    <w:lsdException w:name="Light List Accent 2" w:uiPriority="61"/>
+    <w:lsdException w:name="Light Grid Accent 2" w:uiPriority="62"/>
+    <w:lsdException w:name="Medium Shading 1 Accent 2" w:uiPriority="63"/>
+    <w:lsdException w:name="Medium Shading 2 Accent 2" w:uiPriority="64"/>
+    <w:lsdException w:name="Medium List 1 Accent 2" w:uiPriority="65"/>
+    <w:lsdException w:name="Medium List 2 Accent 2" w:uiPriority="66"/>
+    <w:lsdException w:name="Medium Grid 1 Accent 2" w:uiPriority="67"/>
+    <w:lsdException w:name="Medium Grid 2 Accent 2" w:uiPriority="68"/>
+    <w:lsdException w:name="Medium Grid 3 Accent 2" w:uiPriority="69"/>
+    <w:lsdException w:name="Dark List Accent 2" w:uiPriority="70"/>
+    <w:lsdException w:name="Colorful Shading Accent 2" w:uiPriority="71"/>
+    <w:lsdException w:name="Colorful List Accent 2" w:uiPriority="72"/>
+    <w:lsdException w:name="Colorful Grid Accent 2" w:uiPriority="73"/>
+    <w:lsdException w:name="Light Shading Accent 3" w:uiPriority="60"/>
+    <w:lsdException w:name="Light List Accent 3" w:uiPriority="61"/>
+    <w:lsdException w:name="Light Grid Accent 3" w:uiPriority="62"/>
+    <w:lsdException w:name="Medium Shading 1 Accent 3" w:uiPriority="63"/>
+    <w:lsdException w:name="Medium Shading 2 Accent 3" w:uiPriority="64"/>
+    <w:lsdException w:name="Medium List 1 Accent 3" w:uiPriority="65"/>
+    <w:lsdException w:name="Medium List 2 Accent 3" w:uiPriority="66"/>
+    <w:lsdException w:name="Medium Grid 1 Accent 3" w:uiPriority="67"/>
+    <w:lsdException w:name="Medium Grid 2 Accent 3" w:uiPriority="68"/>
+    <w:lsdException w:name="Medium Grid 3 Accent 3" w:uiPriority="69"/>
+    <w:lsdException w:name="Dark List Accent 3" w:uiPriority="70"/>
+    <w:lsdException w:name="Colorful Shading Accent 3" w:uiPriority="71"/>
+    <w:lsdException w:name="Colorful List Accent 3" w:uiPriority="72"/>
+    <w:lsdException w:name="Colorful Grid Accent 3" w:uiPriority="73"/>
+    <w:lsdException w:name="Light Shading Accent 4" w:uiPriority="60"/>
+    <w:lsdException w:name="Light List Accent 4" w:uiPriority="61"/>
+    <w:lsdException w:name="Light Grid Accent 4" w:uiPriority="62"/>
+    <w:lsdException w:name="Medium Shading 1 Accent 4" w:uiPriority="63"/>
+    <w:lsdException w:name="Medium Shading 2 Accent 4" w:uiPriority="64"/>
+    <w:lsdException w:name="Medium List 1 Accent 4" w:uiPriority="65"/>
+    <w:lsdException w:name="Medium List 2 Accent 4" w:uiPriority="66"/>
+    <w:lsdException w:name="Medium Grid 1 Accent 4" w:uiPriority="67"/>
+    <w:lsdException w:name="Medium Grid 2 Accent 4" w:uiPriority="68"/>
+    <w:lsdException w:name="Medium Grid 3 Accent 4" w:uiPriority="69"/>
+    <w:lsdException w:name="Dark List Accent 4" w:uiPriority="70"/>
+    <w:lsdException w:name="Colorful Shading Accent 4" w:uiPriority="71"/>
+    <w:lsdException w:name="Colorful List Accent 4" w:uiPriority="72"/>
+    <w:lsdException w:name="Colorful Grid Accent 4" w:uiPriority="73"/>
+    <w:lsdException w:name="Light Shading Accent 5" w:uiPriority="60"/>
+    <w:lsdException w:name="Light List Accent 5" w:uiPriority="61"/>
+    <w:lsdException w:name="Light Grid Accent 5" w:uiPriority="62"/>
+    <w:lsdException w:name="Medium Shading 1 Accent 5" w:uiPriority="63"/>
+    <w:lsdException w:name="Medium Shading 2 Accent 5" w:uiPriority="64"/>
+    <w:lsdException w:name="Medium List 1 Accent 5" w:uiPriority="65"/>
+    <w:lsdException w:name="Medium List 2 Accent 5" w:uiPriority="66"/>
+    <w:lsdException w:name="Medium Grid 1 Accent 5" w:uiPriority="67"/>
+    <w:lsdException w:name="Medium Grid 2 Accent 5" w:uiPriority="68"/>
+    <w:lsdException w:name="Medium Grid 3 Accent 5" w:uiPriority="69"/>
+    <w:lsdException w:name="Dark List Accent 5" w:uiPriority="70"/>
+    <w:lsdException w:name="Colorful Shading Accent 5" w:uiPriority="71"/>
+    <w:lsdException w:name="Colorful List Accent 5" w:uiPriority="72"/>
+    <w:lsdException w:name="Colorful Grid Accent 5" w:uiPriority="73"/>
+    <w:lsdException w:name="Light Shading Accent 6" w:uiPriority="60"/>
+    <w:lsdException w:name="Light List Accent 6" w:uiPriority="61"/>
+    <w:lsdException w:name="Light Grid Accent 6" w:uiPriority="62"/>
+    <w:lsdException w:name="Medium Shading 1 Accent 6" w:uiPriority="63"/>
+    <w:lsdException w:name="Medium Shading 2 Accent 6" w:uiPriority="64"/>
+    <w:lsdException w:name="Medium List 1 Accent 6" w:uiPriority="65"/>
+    <w:lsdException w:name="Medium List 2 Accent 6" w:uiPriority="66"/>
+    <w:lsdException w:name="Medium Grid 1 Accent 6" w:uiPriority="67"/>
+    <w:lsdException w:name="Medium Grid 2 Accent 6" w:uiPriority="68"/>
+    <w:lsdException w:name="Medium Grid 3 Accent 6" w:uiPriority="69"/>
+    <w:lsdException w:name="Dark List Accent 6" w:uiPriority="70"/>
+    <w:lsdException w:name="Colorful Shading Accent 6" w:uiPriority="71"/>
+    <w:lsdException w:name="Colorful List Accent 6" w:uiPriority="72"/>
+    <w:lsdException w:name="Colorful Grid Accent 6" w:uiPriority="73"/>
+    <w:lsdException w:name="Subtle Emphasis" w:uiPriority="19" w:qFormat="1"/>
+    <w:lsdException w:name="Intense Emphasis" w:uiPriority="21" w:qFormat="1"/>
+    <w:lsdException w:name="Subtle Reference" w:uiPriority="31" w:qFormat="1"/>
+    <w:lsdException w:name="Intense Reference" w:uiPriority="32" w:qFormat="1"/>
+    <w:lsdException w:name="Book Title" w:uiPriority="33" w:qFormat="1"/>
+    <w:lsdException w:name="Bibliography" w:semiHidden="1" w:uiPriority="37" w:unhideWhenUsed="1"/>
+    <w:lsdException w:name="TOC Heading" w:semiHidden="1" w:uiPriority="39" w:unhideWhenUsed="1" w:qFormat="1"/>
+    <w:lsdException w:name="Plain Table 1" w:uiPriority="41"/>
+    <w:lsdException w:name="Plain Table 2" w:uiPriority="42"/>
+    <w:lsdException w:name="Plain Table 3" w:uiPriority="43"/>
+    <w:lsdException w:name="Plain Table 4" w:uiPriority="44"/>
+    <w:lsdException w:name="Plain Table 5" w:uiPriority="45"/>
+    <w:lsdException w:name="Grid Table Light" w:uiPriority="40"/>
+    <w:lsdException w:name="Grid Table 1 Light" w:uiPriority="46"/>
+    <w:lsdException w:name="Grid Table 2" w:uiPriority="47"/>
+    <w:lsdException w:name="Grid Table 3" w:uiPriority="48"/>
+    <w:lsdException w:name="Grid Table 4" w:uiPriority="49"/>
+    <w:lsdException w:name="Grid Table 5 Dark" w:uiPriority="50"/>
+    <w:lsdException w:name="Grid Table 6 Colorful" w:uiPriority="51"/>
+    <w:lsdException w:name="Grid Table 7 Colorful" w:uiPriority="52"/>
+    <w:lsdException w:name="Grid Table 1 Light Accent 1" w:uiPriority="46"/>
+    <w:lsdException w:name="Grid Table 2 Accent 1" w:uiPriority="47"/>
+    <w:lsdException w:name="Grid Table 3 Accent 1" w:uiPriority="48"/>
+    <w:lsdException w:name="Grid Table 4 Accent 1" w:uiPriority="49"/>
+    <w:lsdException w:name="Grid Table 5 Dark Accent 1" w:uiPriority="50"/>
+    <w:lsdException w:name="Grid Table 6 Colorful Accent 1" w:uiPriority="51"/>
+    <w:lsdException w:name="Grid Table 7 Colorful Accent 1" w:uiPriority="52"/>
+    <w:lsdException w:name="Grid Table 1 Light Accent 2" w:uiPriority="46"/>
+    <w:lsdException w:name="Grid Table 2 Accent 2" w:uiPriority="47"/>
+    <w:lsdException w:name="Grid Table 3 Accent 2" w:uiPriority="48"/>
+    <w:lsdException w:name="Grid Table 4 Accent 2" w:uiPriority="49"/>
+    <w:lsdException w:name="Grid Table 5 Dark Accent 2" w:uiPriority="50"/>
+    <w:lsdException w:name="Grid Table 6 Colorful Accent 2" w:uiPriority="51"/>
+    <w:lsdException w:name="Grid Table 7 Colorful Accent 2" w:uiPriority="52"/>
+    <w:lsdException w:name="Grid Table 1 Light Accent 3" w:uiPriority="46"/>
+    <w:lsdException w:name="Grid Table 2 Accent 3" w:uiPriority="47"/>
+    <w:lsdException w:name="Grid Table 3 Accent 3" w:uiPriority="48"/>
+    <w:lsdException w:name="Grid Table 4 Accent 3" w:uiPriority="49"/>
+    <w:lsdException w:name="Grid Table 5 Dark Accent 3" w:uiPriority="50"/>
+    <w:lsdException w:name="Grid Table 6 Colorful Accent 3" w:uiPriority="51"/>
+    <w:lsdException w:name="Grid Table 7 Colorful Accent 3" w:uiPriority="52"/>
+    <w:lsdException w:name="Grid Table 1 Light Accent 4" w:uiPriority="46"/>
+    <w:lsdException w:name="Grid Table 2 Accent 4" w:uiPriority="47"/>
+    <w:lsdException w:name="Grid Table 3 Accent 4" w:uiPriority="48"/>
+    <w:lsdException w:name="Grid Table 4 Accent 4" w:uiPriority="49"/>
+    <w:lsdException w:name="Grid Table 5 Dark Accent 4" w:uiPriority="50"/>
+    <w:lsdException w:name="Grid Table 6 Colorful Accent 4" w:uiPriority="51"/>
+    <w:lsdException w:name="Grid Table 7 Colorful Accent 4" w:uiPriority="52"/>
+    <w:lsdException w:name="Grid Table 1 Light Accent 5" w:uiPriority="46"/>
+    <w:lsdException w:name="Grid Table 2 Accent 5" w:uiPriority="47"/>
+    <w:lsdException w:name="Grid Table 3 Accent 5" w:uiPriority="48"/>
+    <w:lsdException w:name="Grid Table 4 Accent 5" w:uiPriority="49"/>
+    <w:lsdException w:name="Grid Table 5 Dark Accent 5" w:uiPriority="50"/>
+    <w:lsdException w:name="Grid Table 6 Colorful Accent 5" w:uiPriority="51"/>
+    <w:lsdException w:name="Grid Table 7 Colorful Accent 5" w:uiPriority="52"/>
+    <w:lsdException w:name="Grid Table 1 Light Accent 6" w:uiPriority="46"/>
+    <w:lsdException w:name="Grid Table 2 Accent 6" w:uiPriority="47"/>
+    <w:lsdException w:name="Grid Table 3 Accent 6" w:uiPriority="48"/>
+    <w:lsdException w:name="Grid Table 4 Accent 6" w:uiPriority="49"/>
+    <w:lsdException w:name="Grid Table 5 Dark Accent 6" w:uiPriority="50"/>
+    <w:lsdException w:name="Grid Table 6 Colorful Accent 6" w:uiPriority="51"/>
+    <w:lsdException w:name="Grid Table 7 Colorful Accent 6" w:uiPriority="52"/>
+    <w:lsdException w:name="List Table 1 Light" w:uiPriority="46"/>
+    <w:lsdException w:name="List Table 2" w:uiPriority="47"/>
+    <w:lsdException w:name="List Table 3" w:uiPriority="48"/>
+    <w:lsdException w:name="List Table 4" w:uiPriority="49"/>
+    <w:lsdException w:name="List Table 5 Dark" w:uiPriority="50"/>
+    <w:lsdException w:name="List Table 6 Colorful" w:uiPriority="51"/>
+    <w:lsdException w:name="List Table 7 Colorful" w:uiPriority="52"/>
+    <w:lsdException w:name="List Table 1 Light Accent 1" w:uiPriority="46"/>
+    <w:lsdException w:name="List Table 2 Accent 1" w:uiPriority="47"/>
+    <w:lsdException w:name="List Table 3 Accent 1" w:uiPriority="48"/>
+    <w:lsdException w:name="List Table 4 Accent 1" w:uiPriority="49"/>
+    <w:lsdException w:name="List Table 5 Dark Accent 1" w:uiPriority="50"/>
+    <w:lsdException w:name="List Table 6 Colorful Accent 1" w:uiPriority="51"/>
+    <w:lsdException w:name="List Table 7 Colorful Accent 1" w:uiPriority="52"/>
+    <w:lsdException w:name="List Table 1 Light Accent 2" w:uiPriority="46"/>
+    <w:lsdException w:name="List Table 2 Accent 2" w:uiPriority="47"/>
+    <w:lsdException w:name="List Table 3 Accent 2" w:uiPriority="48"/>
+    <w:lsdException w:name="List Table 4 Accent 2" w:uiPriority="49"/>
+    <w:lsdException w:name="List Table 5 Dark Accent 2" w:uiPriority="50"/>
+    <w:lsdException w:name="List Table 6 Colorful Accent 2" w:uiPriority="51"/>
+    <w:lsdException w:name="List Table 7 Colorful Accent 2" w:uiPriority="52"/>
+    <w:lsdException w:name="List Table 1 Light Accent 3" w:uiPriority="46"/>
+    <w:lsdException w:name="List Table 2 Accent 3" w:uiPriority="47"/>
+    <w:lsdException w:name="List Table 3 Accent 3" w:uiPriority="48"/>
+    <w:lsdException w:name="List Table 4 Accent 3" w:uiPriority="49"/>
+    <w:lsdException w:name="List Table 5 Dark Accent 3" w:uiPriority="50"/>
+    <w:lsdException w:name="List Table 6 Colorful Accent 3" w:uiPriority="51"/>
+    <w:lsdException w:name="List Table 7 Colorful Accent 3" w:uiPriority="52"/>
+    <w:lsdException w:name="List Table 1 Light Accent 4" w:uiPriority="46"/>
+    <w:lsdException w:name="List Table 2 Accent 4" w:uiPriority="47"/>
+    <w:lsdException w:name="List Table 3 Accent 4" w:uiPriority="48"/>
+    <w:lsdException w:name="List Table 4 Accent 4" w:uiPriority="49"/>
+    <w:lsdException w:name="List Table 5 Dark Accent 4" w:uiPriority="50"/>
+    <w:lsdException w:name="List Table 6 Colorful Accent 4" w:uiPriority="51"/>
+    <w:lsdException w:name="List Table 7 Colorful Accent 4" w:uiPriority="52"/>
+    <w:lsdException w:name="List Table 1 Light Accent 5" w:uiPriority="46"/>
+    <w:lsdException w:name="List Table 2 Accent 5" w:uiPriority="47"/>
+    <w:lsdException w:name="List Table 3 Accent 5" w:uiPriority="48"/>
+    <w:lsdException w:name="List Table 4 Accent 5" w:uiPriority="49"/>
+    <w:lsdException w:name="List Table 5 Dark Accent 5" w:uiPriority="50"/>
+    <w:lsdException w:name="List Table 6 Colorful Accent 5" w:uiPriority="51"/>
+    <w:lsdException w:name="List Table 7 Colorful Accent 5" w:uiPriority="52"/>
+    <w:lsdException w:name="List Table 1 Light Accent 6" w:uiPriority="46"/>
+    <w:lsdException w:name="List Table 2 Accent 6" w:uiPriority="47"/>
+    <w:lsdException w:name="List Table 3 Accent 6" w:uiPriority="48"/>
+    <w:lsdException w:name="List Table 4 Accent 6" w:uiPriority="49"/>
+    <w:lsdException w:name="List Table 5 Dark Accent 6" w:uiPriority="50"/>
+    <w:lsdException w:name="List Table 6 Colorful Accent 6" w:uiPriority="51"/>
+    <w:lsdException w:name="List Table 7 Colorful Accent 6" w:uiPriority="52"/>
+    <w:lsdException w:name="Mention" w:semiHidden="1" w:unhideWhenUsed="1"/>
+    <w:lsdException w:name="Smart Hyperlink" w:semiHidden="1" w:unhideWhenUsed="1"/>
+    <w:lsdException w:name="Hashtag" w:semiHidden="1" w:unhideWhenUsed="1"/>
+    <w:lsdException w:name="Unresolved Mention" w:semiHidden="1" w:unhideWhenUsed="1"/>
   </w:latentStyles>
   <w:style w:type="paragraph" w:default="1" w:styleId="Normal">
     <w:name w:val="Normal"/>

</xml_diff>

<commit_message>
Built the view level of the menu will add functionality later
</commit_message>
<xml_diff>
--- a/src/Design/CP2406_Assessment_1.docx
+++ b/src/Design/CP2406_Assessment_1.docx
@@ -121,6 +121,33 @@
       </w:r>
     </w:p>
     <w:p>
+      <w:pPr>
+        <w:pStyle w:val="ListParagraph"/>
+        <w:numPr>
+          <w:ilvl w:val="0"/>
+          <w:numId w:val="1"/>
+        </w:numPr>
+      </w:pPr>
+      <w:r>
+        <w:t>V</w:t>
+      </w:r>
+      <w:r>
+        <w:t>ehicles</w:t>
+      </w:r>
+    </w:p>
+    <w:p>
+      <w:pPr>
+        <w:pStyle w:val="ListParagraph"/>
+        <w:numPr>
+          <w:ilvl w:val="0"/>
+          <w:numId w:val="1"/>
+        </w:numPr>
+      </w:pPr>
+      <w:r>
+        <w:t>Segment size</w:t>
+      </w:r>
+    </w:p>
+    <w:p>
       <w:r>
         <w:t>Methods</w:t>
       </w:r>
@@ -158,7 +185,7 @@
         </w:numPr>
       </w:pPr>
       <w:r>
-        <w:t>Set traffic light</w:t>
+        <w:t>Add vehicle</w:t>
       </w:r>
     </w:p>
     <w:p>
@@ -170,7 +197,138 @@
         </w:numPr>
       </w:pPr>
       <w:r>
-        <w:t>Get traffic light</w:t>
+        <w:t>Delete vehicle</w:t>
+      </w:r>
+    </w:p>
+    <w:p>
+      <w:pPr>
+        <w:rPr>
+          <w:b/>
+        </w:rPr>
+      </w:pPr>
+      <w:r>
+        <w:rPr>
+          <w:b/>
+        </w:rPr>
+        <w:t>Vehicles</w:t>
+      </w:r>
+    </w:p>
+    <w:p>
+      <w:r>
+        <w:t>Variables</w:t>
+      </w:r>
+    </w:p>
+    <w:p>
+      <w:pPr>
+        <w:pStyle w:val="ListParagraph"/>
+        <w:numPr>
+          <w:ilvl w:val="0"/>
+          <w:numId w:val="13"/>
+        </w:numPr>
+      </w:pPr>
+      <w:r>
+        <w:t>Segment</w:t>
+      </w:r>
+    </w:p>
+    <w:p>
+      <w:pPr>
+        <w:pStyle w:val="ListParagraph"/>
+        <w:numPr>
+          <w:ilvl w:val="0"/>
+          <w:numId w:val="13"/>
+        </w:numPr>
+      </w:pPr>
+      <w:r>
+        <w:t>Speed</w:t>
+      </w:r>
+    </w:p>
+    <w:p>
+      <w:pPr>
+        <w:pStyle w:val="ListParagraph"/>
+        <w:numPr>
+          <w:ilvl w:val="0"/>
+          <w:numId w:val="13"/>
+        </w:numPr>
+      </w:pPr>
+      <w:r>
+        <w:t>Road</w:t>
+      </w:r>
+    </w:p>
+    <w:p>
+      <w:r>
+        <w:t>Methods</w:t>
+      </w:r>
+    </w:p>
+    <w:p>
+      <w:pPr>
+        <w:pStyle w:val="ListParagraph"/>
+        <w:numPr>
+          <w:ilvl w:val="0"/>
+          <w:numId w:val="16"/>
+        </w:numPr>
+      </w:pPr>
+      <w:r>
+        <w:t>Set segment</w:t>
+      </w:r>
+    </w:p>
+    <w:p>
+      <w:pPr>
+        <w:pStyle w:val="ListParagraph"/>
+        <w:numPr>
+          <w:ilvl w:val="0"/>
+          <w:numId w:val="16"/>
+        </w:numPr>
+      </w:pPr>
+      <w:r>
+        <w:t>Get segment</w:t>
+      </w:r>
+    </w:p>
+    <w:p>
+      <w:pPr>
+        <w:pStyle w:val="ListParagraph"/>
+        <w:numPr>
+          <w:ilvl w:val="0"/>
+          <w:numId w:val="16"/>
+        </w:numPr>
+      </w:pPr>
+      <w:r>
+        <w:t>Set speed</w:t>
+      </w:r>
+    </w:p>
+    <w:p>
+      <w:pPr>
+        <w:pStyle w:val="ListParagraph"/>
+        <w:numPr>
+          <w:ilvl w:val="0"/>
+          <w:numId w:val="16"/>
+        </w:numPr>
+      </w:pPr>
+      <w:r>
+        <w:t>Get Speed</w:t>
+      </w:r>
+    </w:p>
+    <w:p>
+      <w:pPr>
+        <w:pStyle w:val="ListParagraph"/>
+        <w:numPr>
+          <w:ilvl w:val="0"/>
+          <w:numId w:val="16"/>
+        </w:numPr>
+      </w:pPr>
+      <w:r>
+        <w:t>Set Road</w:t>
+      </w:r>
+    </w:p>
+    <w:p>
+      <w:pPr>
+        <w:pStyle w:val="ListParagraph"/>
+        <w:numPr>
+          <w:ilvl w:val="0"/>
+          <w:numId w:val="16"/>
+        </w:numPr>
+      </w:pPr>
+      <w:r>
+        <w:t>Get Road</w:t>
       </w:r>
     </w:p>
     <w:p>
@@ -188,6 +346,11 @@
     </w:p>
     <w:p>
       <w:r>
+        <w:t>Inherits vehicles</w:t>
+      </w:r>
+    </w:p>
+    <w:p>
+      <w:r>
         <w:t>Variables</w:t>
       </w:r>
     </w:p>
@@ -265,6 +428,7 @@
         </w:numPr>
       </w:pPr>
       <w:r>
+        <w:lastRenderedPageBreak/>
         <w:t>Road set</w:t>
       </w:r>
     </w:p>
@@ -599,8 +763,6 @@
       <w:r>
         <w:tab/>
       </w:r>
-      <w:bookmarkStart w:id="0" w:name="_GoBack"/>
-      <w:bookmarkEnd w:id="0"/>
       <w:r>
         <w:br w:type="page"/>
       </w:r>
@@ -626,18 +788,84 @@
       </w:r>
     </w:p>
     <w:p>
-      <w:pPr>
-        <w:pStyle w:val="ListParagraph"/>
-        <w:numPr>
-          <w:ilvl w:val="0"/>
-          <w:numId w:val="11"/>
-        </w:numPr>
-      </w:pPr>
       <w:r>
         <w:t>Get a car to move across the frame and another car to move in the other direction on a straight road and both successfully stop at the end</w:t>
       </w:r>
     </w:p>
     <w:p>
+      <w:pPr>
+        <w:pStyle w:val="ListParagraph"/>
+        <w:numPr>
+          <w:ilvl w:val="0"/>
+          <w:numId w:val="14"/>
+        </w:numPr>
+      </w:pPr>
+      <w:r>
+        <w:t>Need to make car class that can move and detect the end of the road</w:t>
+      </w:r>
+    </w:p>
+    <w:p>
+      <w:pPr>
+        <w:pStyle w:val="ListParagraph"/>
+        <w:numPr>
+          <w:ilvl w:val="0"/>
+          <w:numId w:val="14"/>
+        </w:numPr>
+      </w:pPr>
+      <w:r>
+        <w:t>Need to make a road class that has 2 lanes</w:t>
+      </w:r>
+    </w:p>
+    <w:p>
+      <w:pPr>
+        <w:pStyle w:val="ListParagraph"/>
+        <w:numPr>
+          <w:ilvl w:val="0"/>
+          <w:numId w:val="14"/>
+        </w:numPr>
+      </w:pPr>
+      <w:r>
+        <w:t xml:space="preserve">Need to make a </w:t>
+      </w:r>
+      <w:proofErr w:type="spellStart"/>
+      <w:r>
+        <w:t>JFrame</w:t>
+      </w:r>
+      <w:proofErr w:type="spellEnd"/>
+      <w:r>
+        <w:t xml:space="preserve"> with </w:t>
+      </w:r>
+      <w:proofErr w:type="spellStart"/>
+      <w:r>
+        <w:t>JPanels</w:t>
+      </w:r>
+      <w:proofErr w:type="spellEnd"/>
+      <w:r>
+        <w:t xml:space="preserve"> to show the interaction of the cars and the road per update cycle</w:t>
+      </w:r>
+    </w:p>
+    <w:p>
+      <w:r>
+        <w:t>Construct menu</w:t>
+      </w:r>
+    </w:p>
+    <w:p>
+      <w:bookmarkStart w:id="0" w:name="_GoBack"/>
+      <w:bookmarkEnd w:id="0"/>
+      <w:r>
+        <w:t>-</w:t>
+      </w:r>
+      <w:r>
+        <w:t xml:space="preserve">In city edit mode you can: create a new city, edit a city, open a city, save a city </w:t>
+      </w:r>
+    </w:p>
+    <w:p>
+      <w:r>
+        <w:t>-</w:t>
+      </w:r>
+      <w:r>
+        <w:t>In simulation mode you can: set the update rate, run the simulator, stop the simulator, set the vehicle spawn rate – popup dialog boxes are used to enter rate values</w:t>
+      </w:r>
       <w:r>
         <w:br w:type="page"/>
       </w:r>
@@ -670,6 +898,119 @@
 <file path=word/numbering.xml><?xml version="1.0" encoding="utf-8"?>
 <w:numbering xmlns:wpc="http://schemas.microsoft.com/office/word/2010/wordprocessingCanvas" xmlns:cx="http://schemas.microsoft.com/office/drawing/2014/chartex" xmlns:cx1="http://schemas.microsoft.com/office/drawing/2015/9/8/chartex" xmlns:cx2="http://schemas.microsoft.com/office/drawing/2015/10/21/chartex" xmlns:cx3="http://schemas.microsoft.com/office/drawing/2016/5/9/chartex" xmlns:cx4="http://schemas.microsoft.com/office/drawing/2016/5/10/chartex" xmlns:cx5="http://schemas.microsoft.com/office/drawing/2016/5/11/chartex" xmlns:cx6="http://schemas.microsoft.com/office/drawing/2016/5/12/chartex" xmlns:cx7="http://schemas.microsoft.com/office/drawing/2016/5/13/chartex" xmlns:cx8="http://schemas.microsoft.com/office/drawing/2016/5/14/chartex" xmlns:mc="http://schemas.openxmlformats.org/markup-compatibility/2006" xmlns:aink="http://schemas.microsoft.com/office/drawing/2016/ink" xmlns:am3d="http://schemas.microsoft.com/office/drawing/2017/model3d" xmlns:o="urn:schemas-microsoft-com:office:office" xmlns:r="http://schemas.openxmlformats.org/officeDocument/2006/relationships" xmlns:m="http://schemas.openxmlformats.org/officeDocument/2006/math" xmlns:v="urn:schemas-microsoft-com:vml" xmlns:wp14="http://schemas.microsoft.com/office/word/2010/wordprocessingDrawing" xmlns:wp="http://schemas.openxmlformats.org/drawingml/2006/wordprocessingDrawing" xmlns:w10="urn:schemas-microsoft-com:office:word" xmlns:w="http://schemas.openxmlformats.org/wordprocessingml/2006/main" xmlns:w14="http://schemas.microsoft.com/office/word/2010/wordml" xmlns:w15="http://schemas.microsoft.com/office/word/2012/wordml" xmlns:w16cid="http://schemas.microsoft.com/office/word/2016/wordml/cid" xmlns:w16se="http://schemas.microsoft.com/office/word/2015/wordml/symex" xmlns:wpg="http://schemas.microsoft.com/office/word/2010/wordprocessingGroup" xmlns:wpi="http://schemas.microsoft.com/office/word/2010/wordprocessingInk" xmlns:wne="http://schemas.microsoft.com/office/word/2006/wordml" xmlns:wps="http://schemas.microsoft.com/office/word/2010/wordprocessingShape" mc:Ignorable="w14 w15 w16se w16cid wp14">
   <w:abstractNum w:abstractNumId="0" w15:restartNumberingAfterBreak="0">
+    <w:nsid w:val="0492038F"/>
+    <w:multiLevelType w:val="hybridMultilevel"/>
+    <w:tmpl w:val="5448ACE2"/>
+    <w:lvl w:ilvl="0" w:tplc="0C090001">
+      <w:start w:val="1"/>
+      <w:numFmt w:val="bullet"/>
+      <w:lvlText w:val=""/>
+      <w:lvlJc w:val="left"/>
+      <w:pPr>
+        <w:ind w:left="720" w:hanging="360"/>
+      </w:pPr>
+      <w:rPr>
+        <w:rFonts w:ascii="Symbol" w:hAnsi="Symbol" w:hint="default"/>
+      </w:rPr>
+    </w:lvl>
+    <w:lvl w:ilvl="1" w:tplc="0C090003" w:tentative="1">
+      <w:start w:val="1"/>
+      <w:numFmt w:val="bullet"/>
+      <w:lvlText w:val="o"/>
+      <w:lvlJc w:val="left"/>
+      <w:pPr>
+        <w:ind w:left="1440" w:hanging="360"/>
+      </w:pPr>
+      <w:rPr>
+        <w:rFonts w:ascii="Courier New" w:hAnsi="Courier New" w:cs="Courier New" w:hint="default"/>
+      </w:rPr>
+    </w:lvl>
+    <w:lvl w:ilvl="2" w:tplc="0C090005" w:tentative="1">
+      <w:start w:val="1"/>
+      <w:numFmt w:val="bullet"/>
+      <w:lvlText w:val=""/>
+      <w:lvlJc w:val="left"/>
+      <w:pPr>
+        <w:ind w:left="2160" w:hanging="360"/>
+      </w:pPr>
+      <w:rPr>
+        <w:rFonts w:ascii="Wingdings" w:hAnsi="Wingdings" w:hint="default"/>
+      </w:rPr>
+    </w:lvl>
+    <w:lvl w:ilvl="3" w:tplc="0C090001" w:tentative="1">
+      <w:start w:val="1"/>
+      <w:numFmt w:val="bullet"/>
+      <w:lvlText w:val=""/>
+      <w:lvlJc w:val="left"/>
+      <w:pPr>
+        <w:ind w:left="2880" w:hanging="360"/>
+      </w:pPr>
+      <w:rPr>
+        <w:rFonts w:ascii="Symbol" w:hAnsi="Symbol" w:hint="default"/>
+      </w:rPr>
+    </w:lvl>
+    <w:lvl w:ilvl="4" w:tplc="0C090003" w:tentative="1">
+      <w:start w:val="1"/>
+      <w:numFmt w:val="bullet"/>
+      <w:lvlText w:val="o"/>
+      <w:lvlJc w:val="left"/>
+      <w:pPr>
+        <w:ind w:left="3600" w:hanging="360"/>
+      </w:pPr>
+      <w:rPr>
+        <w:rFonts w:ascii="Courier New" w:hAnsi="Courier New" w:cs="Courier New" w:hint="default"/>
+      </w:rPr>
+    </w:lvl>
+    <w:lvl w:ilvl="5" w:tplc="0C090005" w:tentative="1">
+      <w:start w:val="1"/>
+      <w:numFmt w:val="bullet"/>
+      <w:lvlText w:val=""/>
+      <w:lvlJc w:val="left"/>
+      <w:pPr>
+        <w:ind w:left="4320" w:hanging="360"/>
+      </w:pPr>
+      <w:rPr>
+        <w:rFonts w:ascii="Wingdings" w:hAnsi="Wingdings" w:hint="default"/>
+      </w:rPr>
+    </w:lvl>
+    <w:lvl w:ilvl="6" w:tplc="0C090001" w:tentative="1">
+      <w:start w:val="1"/>
+      <w:numFmt w:val="bullet"/>
+      <w:lvlText w:val=""/>
+      <w:lvlJc w:val="left"/>
+      <w:pPr>
+        <w:ind w:left="5040" w:hanging="360"/>
+      </w:pPr>
+      <w:rPr>
+        <w:rFonts w:ascii="Symbol" w:hAnsi="Symbol" w:hint="default"/>
+      </w:rPr>
+    </w:lvl>
+    <w:lvl w:ilvl="7" w:tplc="0C090003" w:tentative="1">
+      <w:start w:val="1"/>
+      <w:numFmt w:val="bullet"/>
+      <w:lvlText w:val="o"/>
+      <w:lvlJc w:val="left"/>
+      <w:pPr>
+        <w:ind w:left="5760" w:hanging="360"/>
+      </w:pPr>
+      <w:rPr>
+        <w:rFonts w:ascii="Courier New" w:hAnsi="Courier New" w:cs="Courier New" w:hint="default"/>
+      </w:rPr>
+    </w:lvl>
+    <w:lvl w:ilvl="8" w:tplc="0C090005" w:tentative="1">
+      <w:start w:val="1"/>
+      <w:numFmt w:val="bullet"/>
+      <w:lvlText w:val=""/>
+      <w:lvlJc w:val="left"/>
+      <w:pPr>
+        <w:ind w:left="6480" w:hanging="360"/>
+      </w:pPr>
+      <w:rPr>
+        <w:rFonts w:ascii="Wingdings" w:hAnsi="Wingdings" w:hint="default"/>
+      </w:rPr>
+    </w:lvl>
+  </w:abstractNum>
+  <w:abstractNum w:abstractNumId="1" w15:restartNumberingAfterBreak="0">
     <w:nsid w:val="0AC31A0E"/>
     <w:multiLevelType w:val="hybridMultilevel"/>
     <w:tmpl w:val="60449EE8"/>
@@ -782,7 +1123,7 @@
       </w:rPr>
     </w:lvl>
   </w:abstractNum>
-  <w:abstractNum w:abstractNumId="1" w15:restartNumberingAfterBreak="0">
+  <w:abstractNum w:abstractNumId="2" w15:restartNumberingAfterBreak="0">
     <w:nsid w:val="0E4F227A"/>
     <w:multiLevelType w:val="hybridMultilevel"/>
     <w:tmpl w:val="97A4DA96"/>
@@ -895,7 +1236,232 @@
       </w:rPr>
     </w:lvl>
   </w:abstractNum>
-  <w:abstractNum w:abstractNumId="2" w15:restartNumberingAfterBreak="0">
+  <w:abstractNum w:abstractNumId="3" w15:restartNumberingAfterBreak="0">
+    <w:nsid w:val="22362A5D"/>
+    <w:multiLevelType w:val="hybridMultilevel"/>
+    <w:tmpl w:val="CD329B88"/>
+    <w:lvl w:ilvl="0" w:tplc="0C090001">
+      <w:start w:val="1"/>
+      <w:numFmt w:val="bullet"/>
+      <w:lvlText w:val=""/>
+      <w:lvlJc w:val="left"/>
+      <w:pPr>
+        <w:ind w:left="720" w:hanging="360"/>
+      </w:pPr>
+      <w:rPr>
+        <w:rFonts w:ascii="Symbol" w:hAnsi="Symbol" w:hint="default"/>
+      </w:rPr>
+    </w:lvl>
+    <w:lvl w:ilvl="1" w:tplc="0C090003" w:tentative="1">
+      <w:start w:val="1"/>
+      <w:numFmt w:val="bullet"/>
+      <w:lvlText w:val="o"/>
+      <w:lvlJc w:val="left"/>
+      <w:pPr>
+        <w:ind w:left="1440" w:hanging="360"/>
+      </w:pPr>
+      <w:rPr>
+        <w:rFonts w:ascii="Courier New" w:hAnsi="Courier New" w:cs="Courier New" w:hint="default"/>
+      </w:rPr>
+    </w:lvl>
+    <w:lvl w:ilvl="2" w:tplc="0C090005" w:tentative="1">
+      <w:start w:val="1"/>
+      <w:numFmt w:val="bullet"/>
+      <w:lvlText w:val=""/>
+      <w:lvlJc w:val="left"/>
+      <w:pPr>
+        <w:ind w:left="2160" w:hanging="360"/>
+      </w:pPr>
+      <w:rPr>
+        <w:rFonts w:ascii="Wingdings" w:hAnsi="Wingdings" w:hint="default"/>
+      </w:rPr>
+    </w:lvl>
+    <w:lvl w:ilvl="3" w:tplc="0C090001" w:tentative="1">
+      <w:start w:val="1"/>
+      <w:numFmt w:val="bullet"/>
+      <w:lvlText w:val=""/>
+      <w:lvlJc w:val="left"/>
+      <w:pPr>
+        <w:ind w:left="2880" w:hanging="360"/>
+      </w:pPr>
+      <w:rPr>
+        <w:rFonts w:ascii="Symbol" w:hAnsi="Symbol" w:hint="default"/>
+      </w:rPr>
+    </w:lvl>
+    <w:lvl w:ilvl="4" w:tplc="0C090003" w:tentative="1">
+      <w:start w:val="1"/>
+      <w:numFmt w:val="bullet"/>
+      <w:lvlText w:val="o"/>
+      <w:lvlJc w:val="left"/>
+      <w:pPr>
+        <w:ind w:left="3600" w:hanging="360"/>
+      </w:pPr>
+      <w:rPr>
+        <w:rFonts w:ascii="Courier New" w:hAnsi="Courier New" w:cs="Courier New" w:hint="default"/>
+      </w:rPr>
+    </w:lvl>
+    <w:lvl w:ilvl="5" w:tplc="0C090005" w:tentative="1">
+      <w:start w:val="1"/>
+      <w:numFmt w:val="bullet"/>
+      <w:lvlText w:val=""/>
+      <w:lvlJc w:val="left"/>
+      <w:pPr>
+        <w:ind w:left="4320" w:hanging="360"/>
+      </w:pPr>
+      <w:rPr>
+        <w:rFonts w:ascii="Wingdings" w:hAnsi="Wingdings" w:hint="default"/>
+      </w:rPr>
+    </w:lvl>
+    <w:lvl w:ilvl="6" w:tplc="0C090001" w:tentative="1">
+      <w:start w:val="1"/>
+      <w:numFmt w:val="bullet"/>
+      <w:lvlText w:val=""/>
+      <w:lvlJc w:val="left"/>
+      <w:pPr>
+        <w:ind w:left="5040" w:hanging="360"/>
+      </w:pPr>
+      <w:rPr>
+        <w:rFonts w:ascii="Symbol" w:hAnsi="Symbol" w:hint="default"/>
+      </w:rPr>
+    </w:lvl>
+    <w:lvl w:ilvl="7" w:tplc="0C090003" w:tentative="1">
+      <w:start w:val="1"/>
+      <w:numFmt w:val="bullet"/>
+      <w:lvlText w:val="o"/>
+      <w:lvlJc w:val="left"/>
+      <w:pPr>
+        <w:ind w:left="5760" w:hanging="360"/>
+      </w:pPr>
+      <w:rPr>
+        <w:rFonts w:ascii="Courier New" w:hAnsi="Courier New" w:cs="Courier New" w:hint="default"/>
+      </w:rPr>
+    </w:lvl>
+    <w:lvl w:ilvl="8" w:tplc="0C090005" w:tentative="1">
+      <w:start w:val="1"/>
+      <w:numFmt w:val="bullet"/>
+      <w:lvlText w:val=""/>
+      <w:lvlJc w:val="left"/>
+      <w:pPr>
+        <w:ind w:left="6480" w:hanging="360"/>
+      </w:pPr>
+      <w:rPr>
+        <w:rFonts w:ascii="Wingdings" w:hAnsi="Wingdings" w:hint="default"/>
+      </w:rPr>
+    </w:lvl>
+  </w:abstractNum>
+  <w:abstractNum w:abstractNumId="4" w15:restartNumberingAfterBreak="0">
+    <w:nsid w:val="267B75E5"/>
+    <w:multiLevelType w:val="hybridMultilevel"/>
+    <w:tmpl w:val="66B6AAB4"/>
+    <w:lvl w:ilvl="0" w:tplc="8CC4A6B0">
+      <w:numFmt w:val="bullet"/>
+      <w:lvlText w:val="-"/>
+      <w:lvlJc w:val="left"/>
+      <w:pPr>
+        <w:ind w:left="720" w:hanging="360"/>
+      </w:pPr>
+      <w:rPr>
+        <w:rFonts w:ascii="Calibri" w:eastAsiaTheme="minorHAnsi" w:hAnsi="Calibri" w:cs="Calibri" w:hint="default"/>
+      </w:rPr>
+    </w:lvl>
+    <w:lvl w:ilvl="1" w:tplc="0C090003" w:tentative="1">
+      <w:start w:val="1"/>
+      <w:numFmt w:val="bullet"/>
+      <w:lvlText w:val="o"/>
+      <w:lvlJc w:val="left"/>
+      <w:pPr>
+        <w:ind w:left="1440" w:hanging="360"/>
+      </w:pPr>
+      <w:rPr>
+        <w:rFonts w:ascii="Courier New" w:hAnsi="Courier New" w:cs="Courier New" w:hint="default"/>
+      </w:rPr>
+    </w:lvl>
+    <w:lvl w:ilvl="2" w:tplc="0C090005" w:tentative="1">
+      <w:start w:val="1"/>
+      <w:numFmt w:val="bullet"/>
+      <w:lvlText w:val=""/>
+      <w:lvlJc w:val="left"/>
+      <w:pPr>
+        <w:ind w:left="2160" w:hanging="360"/>
+      </w:pPr>
+      <w:rPr>
+        <w:rFonts w:ascii="Wingdings" w:hAnsi="Wingdings" w:hint="default"/>
+      </w:rPr>
+    </w:lvl>
+    <w:lvl w:ilvl="3" w:tplc="0C090001" w:tentative="1">
+      <w:start w:val="1"/>
+      <w:numFmt w:val="bullet"/>
+      <w:lvlText w:val=""/>
+      <w:lvlJc w:val="left"/>
+      <w:pPr>
+        <w:ind w:left="2880" w:hanging="360"/>
+      </w:pPr>
+      <w:rPr>
+        <w:rFonts w:ascii="Symbol" w:hAnsi="Symbol" w:hint="default"/>
+      </w:rPr>
+    </w:lvl>
+    <w:lvl w:ilvl="4" w:tplc="0C090003" w:tentative="1">
+      <w:start w:val="1"/>
+      <w:numFmt w:val="bullet"/>
+      <w:lvlText w:val="o"/>
+      <w:lvlJc w:val="left"/>
+      <w:pPr>
+        <w:ind w:left="3600" w:hanging="360"/>
+      </w:pPr>
+      <w:rPr>
+        <w:rFonts w:ascii="Courier New" w:hAnsi="Courier New" w:cs="Courier New" w:hint="default"/>
+      </w:rPr>
+    </w:lvl>
+    <w:lvl w:ilvl="5" w:tplc="0C090005" w:tentative="1">
+      <w:start w:val="1"/>
+      <w:numFmt w:val="bullet"/>
+      <w:lvlText w:val=""/>
+      <w:lvlJc w:val="left"/>
+      <w:pPr>
+        <w:ind w:left="4320" w:hanging="360"/>
+      </w:pPr>
+      <w:rPr>
+        <w:rFonts w:ascii="Wingdings" w:hAnsi="Wingdings" w:hint="default"/>
+      </w:rPr>
+    </w:lvl>
+    <w:lvl w:ilvl="6" w:tplc="0C090001" w:tentative="1">
+      <w:start w:val="1"/>
+      <w:numFmt w:val="bullet"/>
+      <w:lvlText w:val=""/>
+      <w:lvlJc w:val="left"/>
+      <w:pPr>
+        <w:ind w:left="5040" w:hanging="360"/>
+      </w:pPr>
+      <w:rPr>
+        <w:rFonts w:ascii="Symbol" w:hAnsi="Symbol" w:hint="default"/>
+      </w:rPr>
+    </w:lvl>
+    <w:lvl w:ilvl="7" w:tplc="0C090003" w:tentative="1">
+      <w:start w:val="1"/>
+      <w:numFmt w:val="bullet"/>
+      <w:lvlText w:val="o"/>
+      <w:lvlJc w:val="left"/>
+      <w:pPr>
+        <w:ind w:left="5760" w:hanging="360"/>
+      </w:pPr>
+      <w:rPr>
+        <w:rFonts w:ascii="Courier New" w:hAnsi="Courier New" w:cs="Courier New" w:hint="default"/>
+      </w:rPr>
+    </w:lvl>
+    <w:lvl w:ilvl="8" w:tplc="0C090005" w:tentative="1">
+      <w:start w:val="1"/>
+      <w:numFmt w:val="bullet"/>
+      <w:lvlText w:val=""/>
+      <w:lvlJc w:val="left"/>
+      <w:pPr>
+        <w:ind w:left="6480" w:hanging="360"/>
+      </w:pPr>
+      <w:rPr>
+        <w:rFonts w:ascii="Wingdings" w:hAnsi="Wingdings" w:hint="default"/>
+      </w:rPr>
+    </w:lvl>
+  </w:abstractNum>
+  <w:abstractNum w:abstractNumId="5" w15:restartNumberingAfterBreak="0">
     <w:nsid w:val="27692E04"/>
     <w:multiLevelType w:val="hybridMultilevel"/>
     <w:tmpl w:val="128E4BCC"/>
@@ -1008,7 +1574,7 @@
       </w:rPr>
     </w:lvl>
   </w:abstractNum>
-  <w:abstractNum w:abstractNumId="3" w15:restartNumberingAfterBreak="0">
+  <w:abstractNum w:abstractNumId="6" w15:restartNumberingAfterBreak="0">
     <w:nsid w:val="2C242120"/>
     <w:multiLevelType w:val="hybridMultilevel"/>
     <w:tmpl w:val="EA9E3F18"/>
@@ -1121,7 +1687,7 @@
       </w:rPr>
     </w:lvl>
   </w:abstractNum>
-  <w:abstractNum w:abstractNumId="4" w15:restartNumberingAfterBreak="0">
+  <w:abstractNum w:abstractNumId="7" w15:restartNumberingAfterBreak="0">
     <w:nsid w:val="2CA21044"/>
     <w:multiLevelType w:val="hybridMultilevel"/>
     <w:tmpl w:val="646C0D54"/>
@@ -1234,7 +1800,120 @@
       </w:rPr>
     </w:lvl>
   </w:abstractNum>
-  <w:abstractNum w:abstractNumId="5" w15:restartNumberingAfterBreak="0">
+  <w:abstractNum w:abstractNumId="8" w15:restartNumberingAfterBreak="0">
+    <w:nsid w:val="470B36C1"/>
+    <w:multiLevelType w:val="hybridMultilevel"/>
+    <w:tmpl w:val="8FD42716"/>
+    <w:lvl w:ilvl="0" w:tplc="0C090001">
+      <w:start w:val="1"/>
+      <w:numFmt w:val="bullet"/>
+      <w:lvlText w:val=""/>
+      <w:lvlJc w:val="left"/>
+      <w:pPr>
+        <w:ind w:left="720" w:hanging="360"/>
+      </w:pPr>
+      <w:rPr>
+        <w:rFonts w:ascii="Symbol" w:hAnsi="Symbol" w:hint="default"/>
+      </w:rPr>
+    </w:lvl>
+    <w:lvl w:ilvl="1" w:tplc="0C090003" w:tentative="1">
+      <w:start w:val="1"/>
+      <w:numFmt w:val="bullet"/>
+      <w:lvlText w:val="o"/>
+      <w:lvlJc w:val="left"/>
+      <w:pPr>
+        <w:ind w:left="1440" w:hanging="360"/>
+      </w:pPr>
+      <w:rPr>
+        <w:rFonts w:ascii="Courier New" w:hAnsi="Courier New" w:cs="Courier New" w:hint="default"/>
+      </w:rPr>
+    </w:lvl>
+    <w:lvl w:ilvl="2" w:tplc="0C090005" w:tentative="1">
+      <w:start w:val="1"/>
+      <w:numFmt w:val="bullet"/>
+      <w:lvlText w:val=""/>
+      <w:lvlJc w:val="left"/>
+      <w:pPr>
+        <w:ind w:left="2160" w:hanging="360"/>
+      </w:pPr>
+      <w:rPr>
+        <w:rFonts w:ascii="Wingdings" w:hAnsi="Wingdings" w:hint="default"/>
+      </w:rPr>
+    </w:lvl>
+    <w:lvl w:ilvl="3" w:tplc="0C090001" w:tentative="1">
+      <w:start w:val="1"/>
+      <w:numFmt w:val="bullet"/>
+      <w:lvlText w:val=""/>
+      <w:lvlJc w:val="left"/>
+      <w:pPr>
+        <w:ind w:left="2880" w:hanging="360"/>
+      </w:pPr>
+      <w:rPr>
+        <w:rFonts w:ascii="Symbol" w:hAnsi="Symbol" w:hint="default"/>
+      </w:rPr>
+    </w:lvl>
+    <w:lvl w:ilvl="4" w:tplc="0C090003" w:tentative="1">
+      <w:start w:val="1"/>
+      <w:numFmt w:val="bullet"/>
+      <w:lvlText w:val="o"/>
+      <w:lvlJc w:val="left"/>
+      <w:pPr>
+        <w:ind w:left="3600" w:hanging="360"/>
+      </w:pPr>
+      <w:rPr>
+        <w:rFonts w:ascii="Courier New" w:hAnsi="Courier New" w:cs="Courier New" w:hint="default"/>
+      </w:rPr>
+    </w:lvl>
+    <w:lvl w:ilvl="5" w:tplc="0C090005" w:tentative="1">
+      <w:start w:val="1"/>
+      <w:numFmt w:val="bullet"/>
+      <w:lvlText w:val=""/>
+      <w:lvlJc w:val="left"/>
+      <w:pPr>
+        <w:ind w:left="4320" w:hanging="360"/>
+      </w:pPr>
+      <w:rPr>
+        <w:rFonts w:ascii="Wingdings" w:hAnsi="Wingdings" w:hint="default"/>
+      </w:rPr>
+    </w:lvl>
+    <w:lvl w:ilvl="6" w:tplc="0C090001" w:tentative="1">
+      <w:start w:val="1"/>
+      <w:numFmt w:val="bullet"/>
+      <w:lvlText w:val=""/>
+      <w:lvlJc w:val="left"/>
+      <w:pPr>
+        <w:ind w:left="5040" w:hanging="360"/>
+      </w:pPr>
+      <w:rPr>
+        <w:rFonts w:ascii="Symbol" w:hAnsi="Symbol" w:hint="default"/>
+      </w:rPr>
+    </w:lvl>
+    <w:lvl w:ilvl="7" w:tplc="0C090003" w:tentative="1">
+      <w:start w:val="1"/>
+      <w:numFmt w:val="bullet"/>
+      <w:lvlText w:val="o"/>
+      <w:lvlJc w:val="left"/>
+      <w:pPr>
+        <w:ind w:left="5760" w:hanging="360"/>
+      </w:pPr>
+      <w:rPr>
+        <w:rFonts w:ascii="Courier New" w:hAnsi="Courier New" w:cs="Courier New" w:hint="default"/>
+      </w:rPr>
+    </w:lvl>
+    <w:lvl w:ilvl="8" w:tplc="0C090005" w:tentative="1">
+      <w:start w:val="1"/>
+      <w:numFmt w:val="bullet"/>
+      <w:lvlText w:val=""/>
+      <w:lvlJc w:val="left"/>
+      <w:pPr>
+        <w:ind w:left="6480" w:hanging="360"/>
+      </w:pPr>
+      <w:rPr>
+        <w:rFonts w:ascii="Wingdings" w:hAnsi="Wingdings" w:hint="default"/>
+      </w:rPr>
+    </w:lvl>
+  </w:abstractNum>
+  <w:abstractNum w:abstractNumId="9" w15:restartNumberingAfterBreak="0">
     <w:nsid w:val="535D4E89"/>
     <w:multiLevelType w:val="hybridMultilevel"/>
     <w:tmpl w:val="52A02D84"/>
@@ -1347,7 +2026,7 @@
       </w:rPr>
     </w:lvl>
   </w:abstractNum>
-  <w:abstractNum w:abstractNumId="6" w15:restartNumberingAfterBreak="0">
+  <w:abstractNum w:abstractNumId="10" w15:restartNumberingAfterBreak="0">
     <w:nsid w:val="5B9B02AD"/>
     <w:multiLevelType w:val="hybridMultilevel"/>
     <w:tmpl w:val="BD3E7606"/>
@@ -1460,7 +2139,7 @@
       </w:rPr>
     </w:lvl>
   </w:abstractNum>
-  <w:abstractNum w:abstractNumId="7" w15:restartNumberingAfterBreak="0">
+  <w:abstractNum w:abstractNumId="11" w15:restartNumberingAfterBreak="0">
     <w:nsid w:val="5FB72A67"/>
     <w:multiLevelType w:val="hybridMultilevel"/>
     <w:tmpl w:val="48F2C7C0"/>
@@ -1572,7 +2251,7 @@
       </w:rPr>
     </w:lvl>
   </w:abstractNum>
-  <w:abstractNum w:abstractNumId="8" w15:restartNumberingAfterBreak="0">
+  <w:abstractNum w:abstractNumId="12" w15:restartNumberingAfterBreak="0">
     <w:nsid w:val="631D2BCE"/>
     <w:multiLevelType w:val="hybridMultilevel"/>
     <w:tmpl w:val="6030AF2C"/>
@@ -1658,7 +2337,93 @@
       </w:pPr>
     </w:lvl>
   </w:abstractNum>
-  <w:abstractNum w:abstractNumId="9" w15:restartNumberingAfterBreak="0">
+  <w:abstractNum w:abstractNumId="13" w15:restartNumberingAfterBreak="0">
+    <w:nsid w:val="6FFE4222"/>
+    <w:multiLevelType w:val="hybridMultilevel"/>
+    <w:tmpl w:val="C40238C4"/>
+    <w:lvl w:ilvl="0" w:tplc="0C09000F">
+      <w:start w:val="1"/>
+      <w:numFmt w:val="decimal"/>
+      <w:lvlText w:val="%1."/>
+      <w:lvlJc w:val="left"/>
+      <w:pPr>
+        <w:ind w:left="720" w:hanging="360"/>
+      </w:pPr>
+    </w:lvl>
+    <w:lvl w:ilvl="1" w:tplc="0C090019" w:tentative="1">
+      <w:start w:val="1"/>
+      <w:numFmt w:val="lowerLetter"/>
+      <w:lvlText w:val="%2."/>
+      <w:lvlJc w:val="left"/>
+      <w:pPr>
+        <w:ind w:left="1440" w:hanging="360"/>
+      </w:pPr>
+    </w:lvl>
+    <w:lvl w:ilvl="2" w:tplc="0C09001B" w:tentative="1">
+      <w:start w:val="1"/>
+      <w:numFmt w:val="lowerRoman"/>
+      <w:lvlText w:val="%3."/>
+      <w:lvlJc w:val="right"/>
+      <w:pPr>
+        <w:ind w:left="2160" w:hanging="180"/>
+      </w:pPr>
+    </w:lvl>
+    <w:lvl w:ilvl="3" w:tplc="0C09000F" w:tentative="1">
+      <w:start w:val="1"/>
+      <w:numFmt w:val="decimal"/>
+      <w:lvlText w:val="%4."/>
+      <w:lvlJc w:val="left"/>
+      <w:pPr>
+        <w:ind w:left="2880" w:hanging="360"/>
+      </w:pPr>
+    </w:lvl>
+    <w:lvl w:ilvl="4" w:tplc="0C090019" w:tentative="1">
+      <w:start w:val="1"/>
+      <w:numFmt w:val="lowerLetter"/>
+      <w:lvlText w:val="%5."/>
+      <w:lvlJc w:val="left"/>
+      <w:pPr>
+        <w:ind w:left="3600" w:hanging="360"/>
+      </w:pPr>
+    </w:lvl>
+    <w:lvl w:ilvl="5" w:tplc="0C09001B" w:tentative="1">
+      <w:start w:val="1"/>
+      <w:numFmt w:val="lowerRoman"/>
+      <w:lvlText w:val="%6."/>
+      <w:lvlJc w:val="right"/>
+      <w:pPr>
+        <w:ind w:left="4320" w:hanging="180"/>
+      </w:pPr>
+    </w:lvl>
+    <w:lvl w:ilvl="6" w:tplc="0C09000F" w:tentative="1">
+      <w:start w:val="1"/>
+      <w:numFmt w:val="decimal"/>
+      <w:lvlText w:val="%7."/>
+      <w:lvlJc w:val="left"/>
+      <w:pPr>
+        <w:ind w:left="5040" w:hanging="360"/>
+      </w:pPr>
+    </w:lvl>
+    <w:lvl w:ilvl="7" w:tplc="0C090019" w:tentative="1">
+      <w:start w:val="1"/>
+      <w:numFmt w:val="lowerLetter"/>
+      <w:lvlText w:val="%8."/>
+      <w:lvlJc w:val="left"/>
+      <w:pPr>
+        <w:ind w:left="5760" w:hanging="360"/>
+      </w:pPr>
+    </w:lvl>
+    <w:lvl w:ilvl="8" w:tplc="0C09001B" w:tentative="1">
+      <w:start w:val="1"/>
+      <w:numFmt w:val="lowerRoman"/>
+      <w:lvlText w:val="%9."/>
+      <w:lvlJc w:val="right"/>
+      <w:pPr>
+        <w:ind w:left="6480" w:hanging="180"/>
+      </w:pPr>
+    </w:lvl>
+  </w:abstractNum>
+  <w:abstractNum w:abstractNumId="14" w15:restartNumberingAfterBreak="0">
     <w:nsid w:val="72626B21"/>
     <w:multiLevelType w:val="hybridMultilevel"/>
     <w:tmpl w:val="DBA03602"/>
@@ -1770,7 +2535,7 @@
       </w:rPr>
     </w:lvl>
   </w:abstractNum>
-  <w:abstractNum w:abstractNumId="10" w15:restartNumberingAfterBreak="0">
+  <w:abstractNum w:abstractNumId="15" w15:restartNumberingAfterBreak="0">
     <w:nsid w:val="73501181"/>
     <w:multiLevelType w:val="hybridMultilevel"/>
     <w:tmpl w:val="72E64A0E"/>
@@ -1884,37 +2649,52 @@
     </w:lvl>
   </w:abstractNum>
   <w:num w:numId="1">
+    <w:abstractNumId w:val="15"/>
+  </w:num>
+  <w:num w:numId="2">
     <w:abstractNumId w:val="10"/>
   </w:num>
-  <w:num w:numId="2">
+  <w:num w:numId="3">
+    <w:abstractNumId w:val="2"/>
+  </w:num>
+  <w:num w:numId="4">
+    <w:abstractNumId w:val="7"/>
+  </w:num>
+  <w:num w:numId="5">
+    <w:abstractNumId w:val="9"/>
+  </w:num>
+  <w:num w:numId="6">
     <w:abstractNumId w:val="6"/>
   </w:num>
-  <w:num w:numId="3">
+  <w:num w:numId="7">
+    <w:abstractNumId w:val="12"/>
+  </w:num>
+  <w:num w:numId="8">
     <w:abstractNumId w:val="1"/>
   </w:num>
-  <w:num w:numId="4">
+  <w:num w:numId="9">
+    <w:abstractNumId w:val="5"/>
+  </w:num>
+  <w:num w:numId="10">
+    <w:abstractNumId w:val="14"/>
+  </w:num>
+  <w:num w:numId="11">
+    <w:abstractNumId w:val="11"/>
+  </w:num>
+  <w:num w:numId="12">
+    <w:abstractNumId w:val="0"/>
+  </w:num>
+  <w:num w:numId="13">
+    <w:abstractNumId w:val="3"/>
+  </w:num>
+  <w:num w:numId="14">
     <w:abstractNumId w:val="4"/>
   </w:num>
-  <w:num w:numId="5">
-    <w:abstractNumId w:val="5"/>
+  <w:num w:numId="15">
+    <w:abstractNumId w:val="13"/>
   </w:num>
-  <w:num w:numId="6">
-    <w:abstractNumId w:val="3"/>
-  </w:num>
-  <w:num w:numId="7">
+  <w:num w:numId="16">
     <w:abstractNumId w:val="8"/>
-  </w:num>
-  <w:num w:numId="8">
-    <w:abstractNumId w:val="0"/>
-  </w:num>
-  <w:num w:numId="9">
-    <w:abstractNumId w:val="2"/>
-  </w:num>
-  <w:num w:numId="10">
-    <w:abstractNumId w:val="9"/>
-  </w:num>
-  <w:num w:numId="11">
-    <w:abstractNumId w:val="7"/>
   </w:num>
 </w:numbering>
 </file>

</xml_diff>